<commit_message>
fix lại activity đặt vé và usecase
</commit_message>
<xml_diff>
--- a/Usecase Diagram/Usecase Đặt vé.docx
+++ b/Usecase Diagram/Usecase Đặt vé.docx
@@ -60,6 +60,7 @@
       <w:r>
         <w:rPr>
           <w:rFonts w:ascii="Times New Roman" w:hAnsi="Times New Roman" w:cs="Times New Roman"/>
+          <w:noProof/>
         </w:rPr>
         <w:drawing>
           <wp:inline distT="0" distB="0" distL="0" distR="0" wp14:anchorId="567D2AFB" wp14:editId="26D6002C">
@@ -105,6 +106,13 @@
         </w:rPr>
       </w:pPr>
     </w:p>
+    <w:p>
+      <w:pPr>
+        <w:rPr>
+          <w:rFonts w:ascii="Times New Roman" w:hAnsi="Times New Roman" w:cs="Times New Roman"/>
+        </w:rPr>
+      </w:pPr>
+    </w:p>
     <w:tbl>
       <w:tblPr>
         <w:tblW w:w="10035" w:type="dxa"/>
@@ -1295,6 +1303,7 @@
                 <w:rFonts w:ascii="Times New Roman" w:hAnsi="Times New Roman" w:cs="Times New Roman"/>
                 <w:b/>
               </w:rPr>
+              <w:lastRenderedPageBreak/>
               <w:t>Luồng</w:t>
             </w:r>
             <w:proofErr w:type="spellEnd"/>
@@ -1343,7 +1352,6 @@
                 <w:rFonts w:ascii="Times New Roman" w:hAnsi="Times New Roman" w:cs="Times New Roman"/>
                 <w:b/>
               </w:rPr>
-              <w:lastRenderedPageBreak/>
               <w:t>chính</w:t>
             </w:r>
             <w:proofErr w:type="spellEnd"/>
@@ -1374,7 +1382,6 @@
                 <w:rFonts w:ascii="Times New Roman" w:hAnsi="Times New Roman" w:cs="Times New Roman"/>
                 <w:b/>
               </w:rPr>
-              <w:lastRenderedPageBreak/>
               <w:t>STT</w:t>
             </w:r>
           </w:p>
@@ -1659,21 +1666,7 @@
               <w:rPr>
                 <w:rFonts w:ascii="Times New Roman" w:hAnsi="Times New Roman" w:cs="Times New Roman"/>
               </w:rPr>
-              <w:t xml:space="preserve"> </w:t>
-            </w:r>
-            <w:proofErr w:type="spellStart"/>
-            <w:r>
-              <w:rPr>
-                <w:rFonts w:ascii="Times New Roman" w:hAnsi="Times New Roman" w:cs="Times New Roman"/>
-              </w:rPr>
-              <w:t>vé</w:t>
-            </w:r>
-            <w:proofErr w:type="spellEnd"/>
-            <w:r>
-              <w:rPr>
-                <w:rFonts w:ascii="Times New Roman" w:hAnsi="Times New Roman" w:cs="Times New Roman"/>
-              </w:rPr>
-              <w:t>.</w:t>
+              <w:t xml:space="preserve"> vé.</w:t>
             </w:r>
           </w:p>
         </w:tc>
@@ -1935,21 +1928,21 @@
               <w:rPr>
                 <w:rFonts w:ascii="Times New Roman" w:hAnsi="Times New Roman" w:cs="Times New Roman"/>
               </w:rPr>
-              <w:t>Khách</w:t>
-            </w:r>
-            <w:proofErr w:type="spellEnd"/>
-            <w:r>
-              <w:rPr>
-                <w:rFonts w:ascii="Times New Roman" w:hAnsi="Times New Roman" w:cs="Times New Roman"/>
-              </w:rPr>
-              <w:t xml:space="preserve"> </w:t>
-            </w:r>
-            <w:proofErr w:type="spellStart"/>
-            <w:r>
-              <w:rPr>
-                <w:rFonts w:ascii="Times New Roman" w:hAnsi="Times New Roman" w:cs="Times New Roman"/>
-              </w:rPr>
-              <w:t>hàng</w:t>
+              <w:t>Hệ</w:t>
+            </w:r>
+            <w:proofErr w:type="spellEnd"/>
+            <w:r>
+              <w:rPr>
+                <w:rFonts w:ascii="Times New Roman" w:hAnsi="Times New Roman" w:cs="Times New Roman"/>
+              </w:rPr>
+              <w:t xml:space="preserve"> </w:t>
+            </w:r>
+            <w:proofErr w:type="spellStart"/>
+            <w:r>
+              <w:rPr>
+                <w:rFonts w:ascii="Times New Roman" w:hAnsi="Times New Roman" w:cs="Times New Roman"/>
+              </w:rPr>
+              <w:t>thống</w:t>
             </w:r>
             <w:proofErr w:type="spellEnd"/>
           </w:p>
@@ -1978,21 +1971,35 @@
               <w:rPr>
                 <w:rFonts w:ascii="Times New Roman" w:hAnsi="Times New Roman" w:cs="Times New Roman"/>
               </w:rPr>
-              <w:t>Chọn</w:t>
-            </w:r>
-            <w:proofErr w:type="spellEnd"/>
-            <w:r>
-              <w:rPr>
-                <w:rFonts w:ascii="Times New Roman" w:hAnsi="Times New Roman" w:cs="Times New Roman"/>
-              </w:rPr>
-              <w:t xml:space="preserve"> </w:t>
-            </w:r>
-            <w:proofErr w:type="spellStart"/>
-            <w:r>
-              <w:rPr>
-                <w:rFonts w:ascii="Times New Roman" w:hAnsi="Times New Roman" w:cs="Times New Roman"/>
-              </w:rPr>
-              <w:t>hạng</w:t>
+              <w:t>Kiểm</w:t>
+            </w:r>
+            <w:proofErr w:type="spellEnd"/>
+            <w:r>
+              <w:rPr>
+                <w:rFonts w:ascii="Times New Roman" w:hAnsi="Times New Roman" w:cs="Times New Roman"/>
+              </w:rPr>
+              <w:t xml:space="preserve"> </w:t>
+            </w:r>
+            <w:proofErr w:type="spellStart"/>
+            <w:r>
+              <w:rPr>
+                <w:rFonts w:ascii="Times New Roman" w:hAnsi="Times New Roman" w:cs="Times New Roman"/>
+              </w:rPr>
+              <w:t>tra</w:t>
+            </w:r>
+            <w:proofErr w:type="spellEnd"/>
+            <w:r>
+              <w:rPr>
+                <w:rFonts w:ascii="Times New Roman" w:hAnsi="Times New Roman" w:cs="Times New Roman"/>
+              </w:rPr>
+              <w:t xml:space="preserve"> </w:t>
+            </w:r>
+            <w:proofErr w:type="spellStart"/>
+            <w:r>
+              <w:rPr>
+                <w:rFonts w:ascii="Times New Roman" w:hAnsi="Times New Roman" w:cs="Times New Roman"/>
+              </w:rPr>
+              <w:t>còn</w:t>
             </w:r>
             <w:proofErr w:type="spellEnd"/>
             <w:r>
@@ -2007,6 +2014,20 @@
                 <w:rFonts w:ascii="Times New Roman" w:hAnsi="Times New Roman" w:cs="Times New Roman"/>
               </w:rPr>
               <w:t>vé</w:t>
+            </w:r>
+            <w:proofErr w:type="spellEnd"/>
+            <w:r>
+              <w:rPr>
+                <w:rFonts w:ascii="Times New Roman" w:hAnsi="Times New Roman" w:cs="Times New Roman"/>
+              </w:rPr>
+              <w:t xml:space="preserve"> </w:t>
+            </w:r>
+            <w:proofErr w:type="spellStart"/>
+            <w:r>
+              <w:rPr>
+                <w:rFonts w:ascii="Times New Roman" w:hAnsi="Times New Roman" w:cs="Times New Roman"/>
+              </w:rPr>
+              <w:t>không</w:t>
             </w:r>
             <w:proofErr w:type="spellEnd"/>
           </w:p>
@@ -2089,21 +2110,21 @@
               <w:rPr>
                 <w:rFonts w:ascii="Times New Roman" w:hAnsi="Times New Roman" w:cs="Times New Roman"/>
               </w:rPr>
-              <w:t>Hệ</w:t>
-            </w:r>
-            <w:proofErr w:type="spellEnd"/>
-            <w:r>
-              <w:rPr>
-                <w:rFonts w:ascii="Times New Roman" w:hAnsi="Times New Roman" w:cs="Times New Roman"/>
-              </w:rPr>
-              <w:t xml:space="preserve"> </w:t>
-            </w:r>
-            <w:proofErr w:type="spellStart"/>
-            <w:r>
-              <w:rPr>
-                <w:rFonts w:ascii="Times New Roman" w:hAnsi="Times New Roman" w:cs="Times New Roman"/>
-              </w:rPr>
-              <w:t>thống</w:t>
+              <w:t>Khách</w:t>
+            </w:r>
+            <w:proofErr w:type="spellEnd"/>
+            <w:r>
+              <w:rPr>
+                <w:rFonts w:ascii="Times New Roman" w:hAnsi="Times New Roman" w:cs="Times New Roman"/>
+              </w:rPr>
+              <w:t xml:space="preserve"> </w:t>
+            </w:r>
+            <w:proofErr w:type="spellStart"/>
+            <w:r>
+              <w:rPr>
+                <w:rFonts w:ascii="Times New Roman" w:hAnsi="Times New Roman" w:cs="Times New Roman"/>
+              </w:rPr>
+              <w:t>hàng</w:t>
             </w:r>
             <w:proofErr w:type="spellEnd"/>
           </w:p>
@@ -2127,86 +2148,40 @@
                 <w:rFonts w:ascii="Times New Roman" w:hAnsi="Times New Roman" w:cs="Times New Roman"/>
               </w:rPr>
             </w:pPr>
-            <w:r>
-              <w:rPr>
-                <w:rFonts w:ascii="Times New Roman" w:hAnsi="Times New Roman" w:cs="Times New Roman"/>
-              </w:rPr>
-              <w:t xml:space="preserve">Hiển </w:t>
-            </w:r>
-            <w:proofErr w:type="spellStart"/>
-            <w:r>
-              <w:rPr>
-                <w:rFonts w:ascii="Times New Roman" w:hAnsi="Times New Roman" w:cs="Times New Roman"/>
-              </w:rPr>
-              <w:t>thị</w:t>
-            </w:r>
-            <w:proofErr w:type="spellEnd"/>
-            <w:r>
-              <w:rPr>
-                <w:rFonts w:ascii="Times New Roman" w:hAnsi="Times New Roman" w:cs="Times New Roman"/>
-              </w:rPr>
-              <w:t xml:space="preserve"> </w:t>
-            </w:r>
-            <w:r>
-              <w:rPr>
-                <w:rFonts w:ascii="Times New Roman" w:hAnsi="Times New Roman" w:cs="Times New Roman"/>
-              </w:rPr>
-              <w:t xml:space="preserve">form </w:t>
-            </w:r>
-            <w:proofErr w:type="spellStart"/>
-            <w:r>
-              <w:rPr>
-                <w:rFonts w:ascii="Times New Roman" w:hAnsi="Times New Roman" w:cs="Times New Roman"/>
-              </w:rPr>
-              <w:t>điền</w:t>
-            </w:r>
-            <w:proofErr w:type="spellEnd"/>
-            <w:r>
-              <w:rPr>
-                <w:rFonts w:ascii="Times New Roman" w:hAnsi="Times New Roman" w:cs="Times New Roman"/>
-              </w:rPr>
-              <w:t xml:space="preserve"> </w:t>
-            </w:r>
-            <w:proofErr w:type="spellStart"/>
-            <w:r>
-              <w:rPr>
-                <w:rFonts w:ascii="Times New Roman" w:hAnsi="Times New Roman" w:cs="Times New Roman"/>
-              </w:rPr>
-              <w:t>th</w:t>
-            </w:r>
-            <w:r>
-              <w:rPr>
-                <w:rFonts w:ascii="Times New Roman" w:hAnsi="Times New Roman" w:cs="Times New Roman"/>
-              </w:rPr>
-              <w:t>ông</w:t>
-            </w:r>
-            <w:proofErr w:type="spellEnd"/>
-            <w:r>
-              <w:rPr>
-                <w:rFonts w:ascii="Times New Roman" w:hAnsi="Times New Roman" w:cs="Times New Roman"/>
-              </w:rPr>
-              <w:t xml:space="preserve"> tin </w:t>
-            </w:r>
-            <w:proofErr w:type="spellStart"/>
-            <w:r>
-              <w:rPr>
-                <w:rFonts w:ascii="Times New Roman" w:hAnsi="Times New Roman" w:cs="Times New Roman"/>
-              </w:rPr>
-              <w:t>khách</w:t>
-            </w:r>
-            <w:proofErr w:type="spellEnd"/>
-            <w:r>
-              <w:rPr>
-                <w:rFonts w:ascii="Times New Roman" w:hAnsi="Times New Roman" w:cs="Times New Roman"/>
-              </w:rPr>
-              <w:t xml:space="preserve"> </w:t>
-            </w:r>
-            <w:proofErr w:type="spellStart"/>
-            <w:r>
-              <w:rPr>
-                <w:rFonts w:ascii="Times New Roman" w:hAnsi="Times New Roman" w:cs="Times New Roman"/>
-              </w:rPr>
-              <w:t>hàng</w:t>
+            <w:proofErr w:type="spellStart"/>
+            <w:r>
+              <w:rPr>
+                <w:rFonts w:ascii="Times New Roman" w:hAnsi="Times New Roman" w:cs="Times New Roman"/>
+              </w:rPr>
+              <w:t>Chọn</w:t>
+            </w:r>
+            <w:proofErr w:type="spellEnd"/>
+            <w:r>
+              <w:rPr>
+                <w:rFonts w:ascii="Times New Roman" w:hAnsi="Times New Roman" w:cs="Times New Roman"/>
+              </w:rPr>
+              <w:t xml:space="preserve"> </w:t>
+            </w:r>
+            <w:proofErr w:type="spellStart"/>
+            <w:r>
+              <w:rPr>
+                <w:rFonts w:ascii="Times New Roman" w:hAnsi="Times New Roman" w:cs="Times New Roman"/>
+              </w:rPr>
+              <w:t>hạng</w:t>
+            </w:r>
+            <w:proofErr w:type="spellEnd"/>
+            <w:r>
+              <w:rPr>
+                <w:rFonts w:ascii="Times New Roman" w:hAnsi="Times New Roman" w:cs="Times New Roman"/>
+              </w:rPr>
+              <w:t xml:space="preserve"> </w:t>
+            </w:r>
+            <w:proofErr w:type="spellStart"/>
+            <w:r>
+              <w:rPr>
+                <w:rFonts w:ascii="Times New Roman" w:hAnsi="Times New Roman" w:cs="Times New Roman"/>
+              </w:rPr>
+              <w:t>vé</w:t>
             </w:r>
             <w:proofErr w:type="spellEnd"/>
           </w:p>
@@ -2289,7 +2264,104 @@
               <w:rPr>
                 <w:rFonts w:ascii="Times New Roman" w:hAnsi="Times New Roman" w:cs="Times New Roman"/>
               </w:rPr>
-              <w:t>Khách</w:t>
+              <w:t>Hệ</w:t>
+            </w:r>
+            <w:proofErr w:type="spellEnd"/>
+            <w:r>
+              <w:rPr>
+                <w:rFonts w:ascii="Times New Roman" w:hAnsi="Times New Roman" w:cs="Times New Roman"/>
+              </w:rPr>
+              <w:t xml:space="preserve"> </w:t>
+            </w:r>
+            <w:proofErr w:type="spellStart"/>
+            <w:r>
+              <w:rPr>
+                <w:rFonts w:ascii="Times New Roman" w:hAnsi="Times New Roman" w:cs="Times New Roman"/>
+              </w:rPr>
+              <w:t>thống</w:t>
+            </w:r>
+            <w:proofErr w:type="spellEnd"/>
+          </w:p>
+        </w:tc>
+        <w:tc>
+          <w:tcPr>
+            <w:tcW w:w="5100" w:type="dxa"/>
+            <w:shd w:val="clear" w:color="auto" w:fill="auto"/>
+            <w:tcMar>
+              <w:top w:w="100" w:type="dxa"/>
+              <w:left w:w="100" w:type="dxa"/>
+              <w:bottom w:w="100" w:type="dxa"/>
+              <w:right w:w="100" w:type="dxa"/>
+            </w:tcMar>
+          </w:tcPr>
+          <w:p>
+            <w:pPr>
+              <w:widowControl w:val="0"/>
+              <w:spacing w:line="240" w:lineRule="auto"/>
+              <w:rPr>
+                <w:rFonts w:ascii="Times New Roman" w:hAnsi="Times New Roman" w:cs="Times New Roman"/>
+              </w:rPr>
+            </w:pPr>
+            <w:r>
+              <w:rPr>
+                <w:rFonts w:ascii="Times New Roman" w:hAnsi="Times New Roman" w:cs="Times New Roman"/>
+              </w:rPr>
+              <w:t xml:space="preserve">Hiển </w:t>
+            </w:r>
+            <w:proofErr w:type="spellStart"/>
+            <w:r>
+              <w:rPr>
+                <w:rFonts w:ascii="Times New Roman" w:hAnsi="Times New Roman" w:cs="Times New Roman"/>
+              </w:rPr>
+              <w:t>thị</w:t>
+            </w:r>
+            <w:proofErr w:type="spellEnd"/>
+            <w:r>
+              <w:rPr>
+                <w:rFonts w:ascii="Times New Roman" w:hAnsi="Times New Roman" w:cs="Times New Roman"/>
+              </w:rPr>
+              <w:t xml:space="preserve"> form </w:t>
+            </w:r>
+            <w:proofErr w:type="spellStart"/>
+            <w:r>
+              <w:rPr>
+                <w:rFonts w:ascii="Times New Roman" w:hAnsi="Times New Roman" w:cs="Times New Roman"/>
+              </w:rPr>
+              <w:t>điền</w:t>
+            </w:r>
+            <w:proofErr w:type="spellEnd"/>
+            <w:r>
+              <w:rPr>
+                <w:rFonts w:ascii="Times New Roman" w:hAnsi="Times New Roman" w:cs="Times New Roman"/>
+              </w:rPr>
+              <w:t xml:space="preserve"> </w:t>
+            </w:r>
+            <w:proofErr w:type="spellStart"/>
+            <w:r>
+              <w:rPr>
+                <w:rFonts w:ascii="Times New Roman" w:hAnsi="Times New Roman" w:cs="Times New Roman"/>
+              </w:rPr>
+              <w:t>th</w:t>
+            </w:r>
+            <w:r>
+              <w:rPr>
+                <w:rFonts w:ascii="Times New Roman" w:hAnsi="Times New Roman" w:cs="Times New Roman"/>
+              </w:rPr>
+              <w:t>ông</w:t>
+            </w:r>
+            <w:proofErr w:type="spellEnd"/>
+            <w:r>
+              <w:rPr>
+                <w:rFonts w:ascii="Times New Roman" w:hAnsi="Times New Roman" w:cs="Times New Roman"/>
+              </w:rPr>
+              <w:t xml:space="preserve"> tin </w:t>
+            </w:r>
+            <w:proofErr w:type="spellStart"/>
+            <w:r>
+              <w:rPr>
+                <w:rFonts w:ascii="Times New Roman" w:hAnsi="Times New Roman" w:cs="Times New Roman"/>
+              </w:rPr>
+              <w:t>khách</w:t>
             </w:r>
             <w:proofErr w:type="spellEnd"/>
             <w:r>
@@ -2304,77 +2376,6 @@
                 <w:rFonts w:ascii="Times New Roman" w:hAnsi="Times New Roman" w:cs="Times New Roman"/>
               </w:rPr>
               <w:t>hàng</w:t>
-            </w:r>
-            <w:proofErr w:type="spellEnd"/>
-          </w:p>
-        </w:tc>
-        <w:tc>
-          <w:tcPr>
-            <w:tcW w:w="5100" w:type="dxa"/>
-            <w:shd w:val="clear" w:color="auto" w:fill="auto"/>
-            <w:tcMar>
-              <w:top w:w="100" w:type="dxa"/>
-              <w:left w:w="100" w:type="dxa"/>
-              <w:bottom w:w="100" w:type="dxa"/>
-              <w:right w:w="100" w:type="dxa"/>
-            </w:tcMar>
-          </w:tcPr>
-          <w:p>
-            <w:pPr>
-              <w:widowControl w:val="0"/>
-              <w:spacing w:line="240" w:lineRule="auto"/>
-              <w:rPr>
-                <w:rFonts w:ascii="Times New Roman" w:hAnsi="Times New Roman" w:cs="Times New Roman"/>
-              </w:rPr>
-            </w:pPr>
-            <w:proofErr w:type="spellStart"/>
-            <w:r>
-              <w:rPr>
-                <w:rFonts w:ascii="Times New Roman" w:hAnsi="Times New Roman" w:cs="Times New Roman"/>
-              </w:rPr>
-              <w:t>Nhập</w:t>
-            </w:r>
-            <w:proofErr w:type="spellEnd"/>
-            <w:r>
-              <w:rPr>
-                <w:rFonts w:ascii="Times New Roman" w:hAnsi="Times New Roman" w:cs="Times New Roman"/>
-              </w:rPr>
-              <w:t xml:space="preserve"> </w:t>
-            </w:r>
-            <w:proofErr w:type="spellStart"/>
-            <w:r>
-              <w:rPr>
-                <w:rFonts w:ascii="Times New Roman" w:hAnsi="Times New Roman" w:cs="Times New Roman"/>
-              </w:rPr>
-              <w:t>thông</w:t>
-            </w:r>
-            <w:proofErr w:type="spellEnd"/>
-            <w:r>
-              <w:rPr>
-                <w:rFonts w:ascii="Times New Roman" w:hAnsi="Times New Roman" w:cs="Times New Roman"/>
-              </w:rPr>
-              <w:t xml:space="preserve"> tin </w:t>
-            </w:r>
-            <w:proofErr w:type="spellStart"/>
-            <w:r>
-              <w:rPr>
-                <w:rFonts w:ascii="Times New Roman" w:hAnsi="Times New Roman" w:cs="Times New Roman"/>
-              </w:rPr>
-              <w:t>cần</w:t>
-            </w:r>
-            <w:proofErr w:type="spellEnd"/>
-            <w:r>
-              <w:rPr>
-                <w:rFonts w:ascii="Times New Roman" w:hAnsi="Times New Roman" w:cs="Times New Roman"/>
-              </w:rPr>
-              <w:t xml:space="preserve"> </w:t>
-            </w:r>
-            <w:proofErr w:type="spellStart"/>
-            <w:r>
-              <w:rPr>
-                <w:rFonts w:ascii="Times New Roman" w:hAnsi="Times New Roman" w:cs="Times New Roman"/>
-              </w:rPr>
-              <w:t>thiết</w:t>
             </w:r>
             <w:proofErr w:type="spellEnd"/>
           </w:p>
@@ -2457,21 +2458,21 @@
               <w:rPr>
                 <w:rFonts w:ascii="Times New Roman" w:hAnsi="Times New Roman" w:cs="Times New Roman"/>
               </w:rPr>
-              <w:t>Hệ</w:t>
-            </w:r>
-            <w:proofErr w:type="spellEnd"/>
-            <w:r>
-              <w:rPr>
-                <w:rFonts w:ascii="Times New Roman" w:hAnsi="Times New Roman" w:cs="Times New Roman"/>
-              </w:rPr>
-              <w:t xml:space="preserve"> </w:t>
-            </w:r>
-            <w:proofErr w:type="spellStart"/>
-            <w:r>
-              <w:rPr>
-                <w:rFonts w:ascii="Times New Roman" w:hAnsi="Times New Roman" w:cs="Times New Roman"/>
-              </w:rPr>
-              <w:t>thống</w:t>
+              <w:t>Khách</w:t>
+            </w:r>
+            <w:proofErr w:type="spellEnd"/>
+            <w:r>
+              <w:rPr>
+                <w:rFonts w:ascii="Times New Roman" w:hAnsi="Times New Roman" w:cs="Times New Roman"/>
+              </w:rPr>
+              <w:t xml:space="preserve"> </w:t>
+            </w:r>
+            <w:proofErr w:type="spellStart"/>
+            <w:r>
+              <w:rPr>
+                <w:rFonts w:ascii="Times New Roman" w:hAnsi="Times New Roman" w:cs="Times New Roman"/>
+              </w:rPr>
+              <w:t>hàng</w:t>
             </w:r>
             <w:proofErr w:type="spellEnd"/>
           </w:p>
@@ -2500,21 +2501,7 @@
               <w:rPr>
                 <w:rFonts w:ascii="Times New Roman" w:hAnsi="Times New Roman" w:cs="Times New Roman"/>
               </w:rPr>
-              <w:t>Kiểm</w:t>
-            </w:r>
-            <w:proofErr w:type="spellEnd"/>
-            <w:r>
-              <w:rPr>
-                <w:rFonts w:ascii="Times New Roman" w:hAnsi="Times New Roman" w:cs="Times New Roman"/>
-              </w:rPr>
-              <w:t xml:space="preserve"> </w:t>
-            </w:r>
-            <w:proofErr w:type="spellStart"/>
-            <w:r>
-              <w:rPr>
-                <w:rFonts w:ascii="Times New Roman" w:hAnsi="Times New Roman" w:cs="Times New Roman"/>
-              </w:rPr>
-              <w:t>tra</w:t>
+              <w:t>Nhập</w:t>
             </w:r>
             <w:proofErr w:type="spellEnd"/>
             <w:r>
@@ -2542,69 +2529,21 @@
               <w:rPr>
                 <w:rFonts w:ascii="Times New Roman" w:hAnsi="Times New Roman" w:cs="Times New Roman"/>
               </w:rPr>
-              <w:t>trên</w:t>
-            </w:r>
-            <w:proofErr w:type="spellEnd"/>
-            <w:r>
-              <w:rPr>
-                <w:rFonts w:ascii="Times New Roman" w:hAnsi="Times New Roman" w:cs="Times New Roman"/>
-              </w:rPr>
-              <w:t xml:space="preserve"> </w:t>
-            </w:r>
-            <w:proofErr w:type="spellStart"/>
-            <w:r>
-              <w:rPr>
-                <w:rFonts w:ascii="Times New Roman" w:hAnsi="Times New Roman" w:cs="Times New Roman"/>
-              </w:rPr>
-              <w:t>hệ</w:t>
-            </w:r>
-            <w:proofErr w:type="spellEnd"/>
-            <w:r>
-              <w:rPr>
-                <w:rFonts w:ascii="Times New Roman" w:hAnsi="Times New Roman" w:cs="Times New Roman"/>
-              </w:rPr>
-              <w:t xml:space="preserve"> </w:t>
-            </w:r>
-            <w:proofErr w:type="spellStart"/>
-            <w:r>
-              <w:rPr>
-                <w:rFonts w:ascii="Times New Roman" w:hAnsi="Times New Roman" w:cs="Times New Roman"/>
-              </w:rPr>
-              <w:t>th</w:t>
-            </w:r>
-            <w:r>
-              <w:rPr>
-                <w:rFonts w:ascii="Times New Roman" w:hAnsi="Times New Roman" w:cs="Times New Roman"/>
-              </w:rPr>
-              <w:t>ống</w:t>
-            </w:r>
-            <w:proofErr w:type="spellEnd"/>
-            <w:r>
-              <w:rPr>
-                <w:rFonts w:ascii="Times New Roman" w:hAnsi="Times New Roman" w:cs="Times New Roman"/>
-              </w:rPr>
-              <w:t xml:space="preserve"> </w:t>
-            </w:r>
-            <w:proofErr w:type="spellStart"/>
-            <w:r>
-              <w:rPr>
-                <w:rFonts w:ascii="Times New Roman" w:hAnsi="Times New Roman" w:cs="Times New Roman"/>
-              </w:rPr>
-              <w:t>quốc</w:t>
-            </w:r>
-            <w:proofErr w:type="spellEnd"/>
-            <w:r>
-              <w:rPr>
-                <w:rFonts w:ascii="Times New Roman" w:hAnsi="Times New Roman" w:cs="Times New Roman"/>
-              </w:rPr>
-              <w:t xml:space="preserve"> </w:t>
-            </w:r>
-            <w:proofErr w:type="spellStart"/>
-            <w:r>
-              <w:rPr>
-                <w:rFonts w:ascii="Times New Roman" w:hAnsi="Times New Roman" w:cs="Times New Roman"/>
-              </w:rPr>
-              <w:t>gia</w:t>
+              <w:t>cần</w:t>
+            </w:r>
+            <w:proofErr w:type="spellEnd"/>
+            <w:r>
+              <w:rPr>
+                <w:rFonts w:ascii="Times New Roman" w:hAnsi="Times New Roman" w:cs="Times New Roman"/>
+              </w:rPr>
+              <w:t xml:space="preserve"> </w:t>
+            </w:r>
+            <w:proofErr w:type="spellStart"/>
+            <w:r>
+              <w:rPr>
+                <w:rFonts w:ascii="Times New Roman" w:hAnsi="Times New Roman" w:cs="Times New Roman"/>
+              </w:rPr>
+              <w:t>thiết</w:t>
             </w:r>
             <w:proofErr w:type="spellEnd"/>
           </w:p>
@@ -2710,12 +2649,6 @@
               <w:t>thống</w:t>
             </w:r>
             <w:proofErr w:type="spellEnd"/>
-            <w:r>
-              <w:rPr>
-                <w:rFonts w:ascii="Times New Roman" w:hAnsi="Times New Roman" w:cs="Times New Roman"/>
-              </w:rPr>
-              <w:t xml:space="preserve"> </w:t>
-            </w:r>
           </w:p>
         </w:tc>
         <w:tc>
@@ -2737,74 +2670,116 @@
                 <w:rFonts w:ascii="Times New Roman" w:hAnsi="Times New Roman" w:cs="Times New Roman"/>
               </w:rPr>
             </w:pPr>
-            <w:r>
-              <w:rPr>
-                <w:rFonts w:ascii="Times New Roman" w:hAnsi="Times New Roman" w:cs="Times New Roman"/>
-              </w:rPr>
-              <w:t xml:space="preserve">Hiển </w:t>
-            </w:r>
-            <w:proofErr w:type="spellStart"/>
-            <w:r>
-              <w:rPr>
-                <w:rFonts w:ascii="Times New Roman" w:hAnsi="Times New Roman" w:cs="Times New Roman"/>
-              </w:rPr>
-              <w:t>thị</w:t>
-            </w:r>
-            <w:proofErr w:type="spellEnd"/>
-            <w:r>
-              <w:rPr>
-                <w:rFonts w:ascii="Times New Roman" w:hAnsi="Times New Roman" w:cs="Times New Roman"/>
-              </w:rPr>
-              <w:t xml:space="preserve"> </w:t>
-            </w:r>
-            <w:proofErr w:type="spellStart"/>
-            <w:r>
-              <w:rPr>
-                <w:rFonts w:ascii="Times New Roman" w:hAnsi="Times New Roman" w:cs="Times New Roman"/>
-              </w:rPr>
-              <w:t>màn</w:t>
-            </w:r>
-            <w:proofErr w:type="spellEnd"/>
-            <w:r>
-              <w:rPr>
-                <w:rFonts w:ascii="Times New Roman" w:hAnsi="Times New Roman" w:cs="Times New Roman"/>
-              </w:rPr>
-              <w:t xml:space="preserve"> </w:t>
-            </w:r>
-            <w:proofErr w:type="spellStart"/>
-            <w:r>
-              <w:rPr>
-                <w:rFonts w:ascii="Times New Roman" w:hAnsi="Times New Roman" w:cs="Times New Roman"/>
-              </w:rPr>
-              <w:t>hình</w:t>
-            </w:r>
-            <w:proofErr w:type="spellEnd"/>
-            <w:r>
-              <w:rPr>
-                <w:rFonts w:ascii="Times New Roman" w:hAnsi="Times New Roman" w:cs="Times New Roman"/>
-              </w:rPr>
-              <w:t xml:space="preserve"> </w:t>
-            </w:r>
-            <w:proofErr w:type="spellStart"/>
-            <w:r>
-              <w:rPr>
-                <w:rFonts w:ascii="Times New Roman" w:hAnsi="Times New Roman" w:cs="Times New Roman"/>
-              </w:rPr>
-              <w:t>chọn</w:t>
-            </w:r>
-            <w:proofErr w:type="spellEnd"/>
-            <w:r>
-              <w:rPr>
-                <w:rFonts w:ascii="Times New Roman" w:hAnsi="Times New Roman" w:cs="Times New Roman"/>
-              </w:rPr>
-              <w:t xml:space="preserve"> </w:t>
-            </w:r>
-            <w:proofErr w:type="spellStart"/>
-            <w:r>
-              <w:rPr>
-                <w:rFonts w:ascii="Times New Roman" w:hAnsi="Times New Roman" w:cs="Times New Roman"/>
-              </w:rPr>
-              <w:t>chỗ</w:t>
+            <w:proofErr w:type="spellStart"/>
+            <w:r>
+              <w:rPr>
+                <w:rFonts w:ascii="Times New Roman" w:hAnsi="Times New Roman" w:cs="Times New Roman"/>
+              </w:rPr>
+              <w:t>Kiểm</w:t>
+            </w:r>
+            <w:proofErr w:type="spellEnd"/>
+            <w:r>
+              <w:rPr>
+                <w:rFonts w:ascii="Times New Roman" w:hAnsi="Times New Roman" w:cs="Times New Roman"/>
+              </w:rPr>
+              <w:t xml:space="preserve"> </w:t>
+            </w:r>
+            <w:proofErr w:type="spellStart"/>
+            <w:r>
+              <w:rPr>
+                <w:rFonts w:ascii="Times New Roman" w:hAnsi="Times New Roman" w:cs="Times New Roman"/>
+              </w:rPr>
+              <w:t>tra</w:t>
+            </w:r>
+            <w:proofErr w:type="spellEnd"/>
+            <w:r>
+              <w:rPr>
+                <w:rFonts w:ascii="Times New Roman" w:hAnsi="Times New Roman" w:cs="Times New Roman"/>
+              </w:rPr>
+              <w:t xml:space="preserve"> </w:t>
+            </w:r>
+            <w:proofErr w:type="spellStart"/>
+            <w:r>
+              <w:rPr>
+                <w:rFonts w:ascii="Times New Roman" w:hAnsi="Times New Roman" w:cs="Times New Roman"/>
+              </w:rPr>
+              <w:t>thông</w:t>
+            </w:r>
+            <w:proofErr w:type="spellEnd"/>
+            <w:r>
+              <w:rPr>
+                <w:rFonts w:ascii="Times New Roman" w:hAnsi="Times New Roman" w:cs="Times New Roman"/>
+              </w:rPr>
+              <w:t xml:space="preserve"> tin </w:t>
+            </w:r>
+            <w:proofErr w:type="spellStart"/>
+            <w:r>
+              <w:rPr>
+                <w:rFonts w:ascii="Times New Roman" w:hAnsi="Times New Roman" w:cs="Times New Roman"/>
+              </w:rPr>
+              <w:t>trên</w:t>
+            </w:r>
+            <w:proofErr w:type="spellEnd"/>
+            <w:r>
+              <w:rPr>
+                <w:rFonts w:ascii="Times New Roman" w:hAnsi="Times New Roman" w:cs="Times New Roman"/>
+              </w:rPr>
+              <w:t xml:space="preserve"> </w:t>
+            </w:r>
+            <w:proofErr w:type="spellStart"/>
+            <w:r>
+              <w:rPr>
+                <w:rFonts w:ascii="Times New Roman" w:hAnsi="Times New Roman" w:cs="Times New Roman"/>
+              </w:rPr>
+              <w:t>hệ</w:t>
+            </w:r>
+            <w:proofErr w:type="spellEnd"/>
+            <w:r>
+              <w:rPr>
+                <w:rFonts w:ascii="Times New Roman" w:hAnsi="Times New Roman" w:cs="Times New Roman"/>
+              </w:rPr>
+              <w:t xml:space="preserve"> </w:t>
+            </w:r>
+            <w:proofErr w:type="spellStart"/>
+            <w:r>
+              <w:rPr>
+                <w:rFonts w:ascii="Times New Roman" w:hAnsi="Times New Roman" w:cs="Times New Roman"/>
+              </w:rPr>
+              <w:t>th</w:t>
+            </w:r>
+            <w:r>
+              <w:rPr>
+                <w:rFonts w:ascii="Times New Roman" w:hAnsi="Times New Roman" w:cs="Times New Roman"/>
+              </w:rPr>
+              <w:t>ống</w:t>
+            </w:r>
+            <w:proofErr w:type="spellEnd"/>
+            <w:r>
+              <w:rPr>
+                <w:rFonts w:ascii="Times New Roman" w:hAnsi="Times New Roman" w:cs="Times New Roman"/>
+              </w:rPr>
+              <w:t xml:space="preserve"> </w:t>
+            </w:r>
+            <w:proofErr w:type="spellStart"/>
+            <w:r>
+              <w:rPr>
+                <w:rFonts w:ascii="Times New Roman" w:hAnsi="Times New Roman" w:cs="Times New Roman"/>
+              </w:rPr>
+              <w:t>quốc</w:t>
+            </w:r>
+            <w:proofErr w:type="spellEnd"/>
+            <w:r>
+              <w:rPr>
+                <w:rFonts w:ascii="Times New Roman" w:hAnsi="Times New Roman" w:cs="Times New Roman"/>
+              </w:rPr>
+              <w:t xml:space="preserve"> </w:t>
+            </w:r>
+            <w:proofErr w:type="spellStart"/>
+            <w:r>
+              <w:rPr>
+                <w:rFonts w:ascii="Times New Roman" w:hAnsi="Times New Roman" w:cs="Times New Roman"/>
+              </w:rPr>
+              <w:t>gia</w:t>
             </w:r>
             <w:proofErr w:type="spellEnd"/>
           </w:p>
@@ -2887,23 +2862,29 @@
               <w:rPr>
                 <w:rFonts w:ascii="Times New Roman" w:hAnsi="Times New Roman" w:cs="Times New Roman"/>
               </w:rPr>
-              <w:t>Khách</w:t>
-            </w:r>
-            <w:proofErr w:type="spellEnd"/>
-            <w:r>
-              <w:rPr>
-                <w:rFonts w:ascii="Times New Roman" w:hAnsi="Times New Roman" w:cs="Times New Roman"/>
-              </w:rPr>
-              <w:t xml:space="preserve"> </w:t>
-            </w:r>
-            <w:proofErr w:type="spellStart"/>
-            <w:r>
-              <w:rPr>
-                <w:rFonts w:ascii="Times New Roman" w:hAnsi="Times New Roman" w:cs="Times New Roman"/>
-              </w:rPr>
-              <w:t>hàng</w:t>
-            </w:r>
-            <w:proofErr w:type="spellEnd"/>
+              <w:t>Hệ</w:t>
+            </w:r>
+            <w:proofErr w:type="spellEnd"/>
+            <w:r>
+              <w:rPr>
+                <w:rFonts w:ascii="Times New Roman" w:hAnsi="Times New Roman" w:cs="Times New Roman"/>
+              </w:rPr>
+              <w:t xml:space="preserve"> </w:t>
+            </w:r>
+            <w:proofErr w:type="spellStart"/>
+            <w:r>
+              <w:rPr>
+                <w:rFonts w:ascii="Times New Roman" w:hAnsi="Times New Roman" w:cs="Times New Roman"/>
+              </w:rPr>
+              <w:t>thống</w:t>
+            </w:r>
+            <w:proofErr w:type="spellEnd"/>
+            <w:r>
+              <w:rPr>
+                <w:rFonts w:ascii="Times New Roman" w:hAnsi="Times New Roman" w:cs="Times New Roman"/>
+              </w:rPr>
+              <w:t xml:space="preserve"> </w:t>
+            </w:r>
           </w:p>
         </w:tc>
         <w:tc>
@@ -2925,12 +2906,60 @@
                 <w:rFonts w:ascii="Times New Roman" w:hAnsi="Times New Roman" w:cs="Times New Roman"/>
               </w:rPr>
             </w:pPr>
-            <w:proofErr w:type="spellStart"/>
-            <w:r>
-              <w:rPr>
-                <w:rFonts w:ascii="Times New Roman" w:hAnsi="Times New Roman" w:cs="Times New Roman"/>
-              </w:rPr>
-              <w:t>Chọn</w:t>
+            <w:r>
+              <w:rPr>
+                <w:rFonts w:ascii="Times New Roman" w:hAnsi="Times New Roman" w:cs="Times New Roman"/>
+              </w:rPr>
+              <w:t xml:space="preserve">Hiển </w:t>
+            </w:r>
+            <w:proofErr w:type="spellStart"/>
+            <w:r>
+              <w:rPr>
+                <w:rFonts w:ascii="Times New Roman" w:hAnsi="Times New Roman" w:cs="Times New Roman"/>
+              </w:rPr>
+              <w:t>thị</w:t>
+            </w:r>
+            <w:proofErr w:type="spellEnd"/>
+            <w:r>
+              <w:rPr>
+                <w:rFonts w:ascii="Times New Roman" w:hAnsi="Times New Roman" w:cs="Times New Roman"/>
+              </w:rPr>
+              <w:t xml:space="preserve"> </w:t>
+            </w:r>
+            <w:proofErr w:type="spellStart"/>
+            <w:r>
+              <w:rPr>
+                <w:rFonts w:ascii="Times New Roman" w:hAnsi="Times New Roman" w:cs="Times New Roman"/>
+              </w:rPr>
+              <w:t>màn</w:t>
+            </w:r>
+            <w:proofErr w:type="spellEnd"/>
+            <w:r>
+              <w:rPr>
+                <w:rFonts w:ascii="Times New Roman" w:hAnsi="Times New Roman" w:cs="Times New Roman"/>
+              </w:rPr>
+              <w:t xml:space="preserve"> </w:t>
+            </w:r>
+            <w:proofErr w:type="spellStart"/>
+            <w:r>
+              <w:rPr>
+                <w:rFonts w:ascii="Times New Roman" w:hAnsi="Times New Roman" w:cs="Times New Roman"/>
+              </w:rPr>
+              <w:t>hình</w:t>
+            </w:r>
+            <w:proofErr w:type="spellEnd"/>
+            <w:r>
+              <w:rPr>
+                <w:rFonts w:ascii="Times New Roman" w:hAnsi="Times New Roman" w:cs="Times New Roman"/>
+              </w:rPr>
+              <w:t xml:space="preserve"> </w:t>
+            </w:r>
+            <w:proofErr w:type="spellStart"/>
+            <w:r>
+              <w:rPr>
+                <w:rFonts w:ascii="Times New Roman" w:hAnsi="Times New Roman" w:cs="Times New Roman"/>
+              </w:rPr>
+              <w:t>chọn</w:t>
             </w:r>
             <w:proofErr w:type="spellEnd"/>
             <w:r>
@@ -2945,48 +2974,6 @@
                 <w:rFonts w:ascii="Times New Roman" w:hAnsi="Times New Roman" w:cs="Times New Roman"/>
               </w:rPr>
               <w:t>chỗ</w:t>
-            </w:r>
-            <w:proofErr w:type="spellEnd"/>
-            <w:r>
-              <w:rPr>
-                <w:rFonts w:ascii="Times New Roman" w:hAnsi="Times New Roman" w:cs="Times New Roman"/>
-              </w:rPr>
-              <w:t xml:space="preserve">, </w:t>
-            </w:r>
-            <w:proofErr w:type="spellStart"/>
-            <w:r>
-              <w:rPr>
-                <w:rFonts w:ascii="Times New Roman" w:hAnsi="Times New Roman" w:cs="Times New Roman"/>
-              </w:rPr>
-              <w:t>bấm</w:t>
-            </w:r>
-            <w:proofErr w:type="spellEnd"/>
-            <w:r>
-              <w:rPr>
-                <w:rFonts w:ascii="Times New Roman" w:hAnsi="Times New Roman" w:cs="Times New Roman"/>
-              </w:rPr>
-              <w:t xml:space="preserve"> </w:t>
-            </w:r>
-            <w:proofErr w:type="spellStart"/>
-            <w:r>
-              <w:rPr>
-                <w:rFonts w:ascii="Times New Roman" w:hAnsi="Times New Roman" w:cs="Times New Roman"/>
-              </w:rPr>
-              <w:t>xác</w:t>
-            </w:r>
-            <w:proofErr w:type="spellEnd"/>
-            <w:r>
-              <w:rPr>
-                <w:rFonts w:ascii="Times New Roman" w:hAnsi="Times New Roman" w:cs="Times New Roman"/>
-              </w:rPr>
-              <w:t xml:space="preserve"> </w:t>
-            </w:r>
-            <w:proofErr w:type="spellStart"/>
-            <w:r>
-              <w:rPr>
-                <w:rFonts w:ascii="Times New Roman" w:hAnsi="Times New Roman" w:cs="Times New Roman"/>
-              </w:rPr>
-              <w:t>nhận</w:t>
             </w:r>
             <w:proofErr w:type="spellEnd"/>
           </w:p>
@@ -3069,21 +3056,21 @@
               <w:rPr>
                 <w:rFonts w:ascii="Times New Roman" w:hAnsi="Times New Roman" w:cs="Times New Roman"/>
               </w:rPr>
-              <w:t>Hệ</w:t>
-            </w:r>
-            <w:proofErr w:type="spellEnd"/>
-            <w:r>
-              <w:rPr>
-                <w:rFonts w:ascii="Times New Roman" w:hAnsi="Times New Roman" w:cs="Times New Roman"/>
-              </w:rPr>
-              <w:t xml:space="preserve"> </w:t>
-            </w:r>
-            <w:proofErr w:type="spellStart"/>
-            <w:r>
-              <w:rPr>
-                <w:rFonts w:ascii="Times New Roman" w:hAnsi="Times New Roman" w:cs="Times New Roman"/>
-              </w:rPr>
-              <w:t>thống</w:t>
+              <w:t>Khách</w:t>
+            </w:r>
+            <w:proofErr w:type="spellEnd"/>
+            <w:r>
+              <w:rPr>
+                <w:rFonts w:ascii="Times New Roman" w:hAnsi="Times New Roman" w:cs="Times New Roman"/>
+              </w:rPr>
+              <w:t xml:space="preserve"> </w:t>
+            </w:r>
+            <w:proofErr w:type="spellStart"/>
+            <w:r>
+              <w:rPr>
+                <w:rFonts w:ascii="Times New Roman" w:hAnsi="Times New Roman" w:cs="Times New Roman"/>
+              </w:rPr>
+              <w:t>hàng</w:t>
             </w:r>
             <w:proofErr w:type="spellEnd"/>
           </w:p>
@@ -3112,7 +3099,7 @@
               <w:rPr>
                 <w:rFonts w:ascii="Times New Roman" w:hAnsi="Times New Roman" w:cs="Times New Roman"/>
               </w:rPr>
-              <w:t>Giữ</w:t>
+              <w:t>Chọn</w:t>
             </w:r>
             <w:proofErr w:type="spellEnd"/>
             <w:r>
@@ -3140,127 +3127,37 @@
               <w:rPr>
                 <w:rFonts w:ascii="Times New Roman" w:hAnsi="Times New Roman" w:cs="Times New Roman"/>
               </w:rPr>
-              <w:t>không</w:t>
-            </w:r>
-            <w:proofErr w:type="spellEnd"/>
-            <w:r>
-              <w:rPr>
-                <w:rFonts w:ascii="Times New Roman" w:hAnsi="Times New Roman" w:cs="Times New Roman"/>
-              </w:rPr>
-              <w:t xml:space="preserve"> </w:t>
-            </w:r>
-            <w:proofErr w:type="spellStart"/>
-            <w:r>
-              <w:rPr>
-                <w:rFonts w:ascii="Times New Roman" w:hAnsi="Times New Roman" w:cs="Times New Roman"/>
-              </w:rPr>
-              <w:t>cho</w:t>
-            </w:r>
-            <w:proofErr w:type="spellEnd"/>
-            <w:r>
-              <w:rPr>
-                <w:rFonts w:ascii="Times New Roman" w:hAnsi="Times New Roman" w:cs="Times New Roman"/>
-              </w:rPr>
-              <w:t xml:space="preserve"> </w:t>
-            </w:r>
-            <w:proofErr w:type="spellStart"/>
-            <w:r>
-              <w:rPr>
-                <w:rFonts w:ascii="Times New Roman" w:hAnsi="Times New Roman" w:cs="Times New Roman"/>
-              </w:rPr>
-              <w:t>người</w:t>
-            </w:r>
-            <w:proofErr w:type="spellEnd"/>
-            <w:r>
-              <w:rPr>
-                <w:rFonts w:ascii="Times New Roman" w:hAnsi="Times New Roman" w:cs="Times New Roman"/>
-              </w:rPr>
-              <w:t xml:space="preserve"> </w:t>
-            </w:r>
-            <w:proofErr w:type="spellStart"/>
-            <w:r>
-              <w:rPr>
-                <w:rFonts w:ascii="Times New Roman" w:hAnsi="Times New Roman" w:cs="Times New Roman"/>
-              </w:rPr>
-              <w:t>khác</w:t>
-            </w:r>
-            <w:proofErr w:type="spellEnd"/>
-            <w:r>
-              <w:rPr>
-                <w:rFonts w:ascii="Times New Roman" w:hAnsi="Times New Roman" w:cs="Times New Roman"/>
-              </w:rPr>
-              <w:t xml:space="preserve"> </w:t>
-            </w:r>
-            <w:proofErr w:type="spellStart"/>
-            <w:r>
-              <w:rPr>
-                <w:rFonts w:ascii="Times New Roman" w:hAnsi="Times New Roman" w:cs="Times New Roman"/>
-              </w:rPr>
-              <w:t>chọn</w:t>
-            </w:r>
-            <w:proofErr w:type="spellEnd"/>
-            <w:r>
-              <w:rPr>
-                <w:rFonts w:ascii="Times New Roman" w:hAnsi="Times New Roman" w:cs="Times New Roman"/>
-              </w:rPr>
-              <w:t xml:space="preserve"> </w:t>
-            </w:r>
-            <w:proofErr w:type="spellStart"/>
-            <w:r>
-              <w:rPr>
-                <w:rFonts w:ascii="Times New Roman" w:hAnsi="Times New Roman" w:cs="Times New Roman"/>
-              </w:rPr>
-              <w:t>vị</w:t>
-            </w:r>
-            <w:proofErr w:type="spellEnd"/>
-            <w:r>
-              <w:rPr>
-                <w:rFonts w:ascii="Times New Roman" w:hAnsi="Times New Roman" w:cs="Times New Roman"/>
-              </w:rPr>
-              <w:t xml:space="preserve"> </w:t>
-            </w:r>
-            <w:proofErr w:type="spellStart"/>
-            <w:r>
-              <w:rPr>
-                <w:rFonts w:ascii="Times New Roman" w:hAnsi="Times New Roman" w:cs="Times New Roman"/>
-              </w:rPr>
-              <w:t>trí</w:t>
-            </w:r>
-            <w:proofErr w:type="spellEnd"/>
-            <w:r>
-              <w:rPr>
-                <w:rFonts w:ascii="Times New Roman" w:hAnsi="Times New Roman" w:cs="Times New Roman"/>
-              </w:rPr>
-              <w:t xml:space="preserve"> </w:t>
-            </w:r>
-            <w:proofErr w:type="spellStart"/>
-            <w:r>
-              <w:rPr>
-                <w:rFonts w:ascii="Times New Roman" w:hAnsi="Times New Roman" w:cs="Times New Roman"/>
-              </w:rPr>
-              <w:t>tương</w:t>
-            </w:r>
-            <w:proofErr w:type="spellEnd"/>
-            <w:r>
-              <w:rPr>
-                <w:rFonts w:ascii="Times New Roman" w:hAnsi="Times New Roman" w:cs="Times New Roman"/>
-              </w:rPr>
-              <w:t xml:space="preserve"> </w:t>
-            </w:r>
-            <w:proofErr w:type="spellStart"/>
-            <w:r>
-              <w:rPr>
-                <w:rFonts w:ascii="Times New Roman" w:hAnsi="Times New Roman" w:cs="Times New Roman"/>
-              </w:rPr>
-              <w:t>tự</w:t>
-            </w:r>
-            <w:proofErr w:type="spellEnd"/>
-            <w:r>
-              <w:rPr>
-                <w:rFonts w:ascii="Times New Roman" w:hAnsi="Times New Roman" w:cs="Times New Roman"/>
-              </w:rPr>
-              <w:t>.</w:t>
-            </w:r>
+              <w:t>bấm</w:t>
+            </w:r>
+            <w:proofErr w:type="spellEnd"/>
+            <w:r>
+              <w:rPr>
+                <w:rFonts w:ascii="Times New Roman" w:hAnsi="Times New Roman" w:cs="Times New Roman"/>
+              </w:rPr>
+              <w:t xml:space="preserve"> </w:t>
+            </w:r>
+            <w:proofErr w:type="spellStart"/>
+            <w:r>
+              <w:rPr>
+                <w:rFonts w:ascii="Times New Roman" w:hAnsi="Times New Roman" w:cs="Times New Roman"/>
+              </w:rPr>
+              <w:t>xác</w:t>
+            </w:r>
+            <w:proofErr w:type="spellEnd"/>
+            <w:r>
+              <w:rPr>
+                <w:rFonts w:ascii="Times New Roman" w:hAnsi="Times New Roman" w:cs="Times New Roman"/>
+              </w:rPr>
+              <w:t xml:space="preserve"> </w:t>
+            </w:r>
+            <w:proofErr w:type="spellStart"/>
+            <w:r>
+              <w:rPr>
+                <w:rFonts w:ascii="Times New Roman" w:hAnsi="Times New Roman" w:cs="Times New Roman"/>
+              </w:rPr>
+              <w:t>nhận</w:t>
+            </w:r>
+            <w:proofErr w:type="spellEnd"/>
           </w:p>
         </w:tc>
       </w:tr>
@@ -3384,98 +3281,154 @@
               <w:rPr>
                 <w:rFonts w:ascii="Times New Roman" w:hAnsi="Times New Roman" w:cs="Times New Roman"/>
               </w:rPr>
-              <w:t>Gửi</w:t>
-            </w:r>
-            <w:proofErr w:type="spellEnd"/>
-            <w:r>
-              <w:rPr>
-                <w:rFonts w:ascii="Times New Roman" w:hAnsi="Times New Roman" w:cs="Times New Roman"/>
-              </w:rPr>
-              <w:t xml:space="preserve"> </w:t>
-            </w:r>
-            <w:proofErr w:type="spellStart"/>
-            <w:r>
-              <w:rPr>
-                <w:rFonts w:ascii="Times New Roman" w:hAnsi="Times New Roman" w:cs="Times New Roman"/>
-              </w:rPr>
-              <w:t>thông</w:t>
-            </w:r>
-            <w:proofErr w:type="spellEnd"/>
-            <w:r>
-              <w:rPr>
-                <w:rFonts w:ascii="Times New Roman" w:hAnsi="Times New Roman" w:cs="Times New Roman"/>
-              </w:rPr>
-              <w:t xml:space="preserve"> </w:t>
-            </w:r>
-            <w:proofErr w:type="spellStart"/>
-            <w:r>
-              <w:rPr>
-                <w:rFonts w:ascii="Times New Roman" w:hAnsi="Times New Roman" w:cs="Times New Roman"/>
-              </w:rPr>
-              <w:t>báo</w:t>
-            </w:r>
-            <w:proofErr w:type="spellEnd"/>
-            <w:r>
-              <w:rPr>
-                <w:rFonts w:ascii="Times New Roman" w:hAnsi="Times New Roman" w:cs="Times New Roman"/>
-              </w:rPr>
-              <w:t xml:space="preserve"> </w:t>
-            </w:r>
-            <w:proofErr w:type="spellStart"/>
-            <w:r>
-              <w:rPr>
-                <w:rFonts w:ascii="Times New Roman" w:hAnsi="Times New Roman" w:cs="Times New Roman"/>
-              </w:rPr>
-              <w:t>xác</w:t>
-            </w:r>
-            <w:proofErr w:type="spellEnd"/>
-            <w:r>
-              <w:rPr>
-                <w:rFonts w:ascii="Times New Roman" w:hAnsi="Times New Roman" w:cs="Times New Roman"/>
-              </w:rPr>
-              <w:t xml:space="preserve"> </w:t>
-            </w:r>
-            <w:proofErr w:type="spellStart"/>
-            <w:r>
-              <w:rPr>
-                <w:rFonts w:ascii="Times New Roman" w:hAnsi="Times New Roman" w:cs="Times New Roman"/>
-              </w:rPr>
-              <w:t>nhận</w:t>
-            </w:r>
-            <w:proofErr w:type="spellEnd"/>
-            <w:r>
-              <w:rPr>
-                <w:rFonts w:ascii="Times New Roman" w:hAnsi="Times New Roman" w:cs="Times New Roman"/>
-              </w:rPr>
-              <w:t xml:space="preserve"> </w:t>
-            </w:r>
-            <w:proofErr w:type="spellStart"/>
-            <w:r>
-              <w:rPr>
-                <w:rFonts w:ascii="Times New Roman" w:hAnsi="Times New Roman" w:cs="Times New Roman"/>
-              </w:rPr>
-              <w:t>đặt</w:t>
-            </w:r>
-            <w:proofErr w:type="spellEnd"/>
-            <w:r>
-              <w:rPr>
-                <w:rFonts w:ascii="Times New Roman" w:hAnsi="Times New Roman" w:cs="Times New Roman"/>
-              </w:rPr>
-              <w:t xml:space="preserve"> </w:t>
-            </w:r>
-            <w:proofErr w:type="spellStart"/>
-            <w:r>
-              <w:rPr>
-                <w:rFonts w:ascii="Times New Roman" w:hAnsi="Times New Roman" w:cs="Times New Roman"/>
-              </w:rPr>
-              <w:t>vé</w:t>
-            </w:r>
-            <w:proofErr w:type="spellEnd"/>
-            <w:r>
-              <w:rPr>
-                <w:rFonts w:ascii="Times New Roman" w:hAnsi="Times New Roman" w:cs="Times New Roman"/>
-              </w:rPr>
-              <w:t xml:space="preserve"> </w:t>
+              <w:t>Giữ</w:t>
+            </w:r>
+            <w:proofErr w:type="spellEnd"/>
+            <w:r>
+              <w:rPr>
+                <w:rFonts w:ascii="Times New Roman" w:hAnsi="Times New Roman" w:cs="Times New Roman"/>
+              </w:rPr>
+              <w:t xml:space="preserve"> </w:t>
+            </w:r>
+            <w:proofErr w:type="spellStart"/>
+            <w:r>
+              <w:rPr>
+                <w:rFonts w:ascii="Times New Roman" w:hAnsi="Times New Roman" w:cs="Times New Roman"/>
+              </w:rPr>
+              <w:t>chỗ</w:t>
+            </w:r>
+            <w:proofErr w:type="spellEnd"/>
+            <w:r>
+              <w:rPr>
+                <w:rFonts w:ascii="Times New Roman" w:hAnsi="Times New Roman" w:cs="Times New Roman"/>
+              </w:rPr>
+              <w:t xml:space="preserve">, </w:t>
+            </w:r>
+            <w:proofErr w:type="spellStart"/>
+            <w:r>
+              <w:rPr>
+                <w:rFonts w:ascii="Times New Roman" w:hAnsi="Times New Roman" w:cs="Times New Roman"/>
+              </w:rPr>
+              <w:t>không</w:t>
+            </w:r>
+            <w:proofErr w:type="spellEnd"/>
+            <w:r>
+              <w:rPr>
+                <w:rFonts w:ascii="Times New Roman" w:hAnsi="Times New Roman" w:cs="Times New Roman"/>
+              </w:rPr>
+              <w:t xml:space="preserve"> </w:t>
+            </w:r>
+            <w:proofErr w:type="spellStart"/>
+            <w:r>
+              <w:rPr>
+                <w:rFonts w:ascii="Times New Roman" w:hAnsi="Times New Roman" w:cs="Times New Roman"/>
+              </w:rPr>
+              <w:t>cho</w:t>
+            </w:r>
+            <w:proofErr w:type="spellEnd"/>
+            <w:r>
+              <w:rPr>
+                <w:rFonts w:ascii="Times New Roman" w:hAnsi="Times New Roman" w:cs="Times New Roman"/>
+              </w:rPr>
+              <w:t xml:space="preserve"> </w:t>
+            </w:r>
+            <w:proofErr w:type="spellStart"/>
+            <w:r>
+              <w:rPr>
+                <w:rFonts w:ascii="Times New Roman" w:hAnsi="Times New Roman" w:cs="Times New Roman"/>
+              </w:rPr>
+              <w:t>người</w:t>
+            </w:r>
+            <w:proofErr w:type="spellEnd"/>
+            <w:r>
+              <w:rPr>
+                <w:rFonts w:ascii="Times New Roman" w:hAnsi="Times New Roman" w:cs="Times New Roman"/>
+              </w:rPr>
+              <w:t xml:space="preserve"> </w:t>
+            </w:r>
+            <w:proofErr w:type="spellStart"/>
+            <w:r>
+              <w:rPr>
+                <w:rFonts w:ascii="Times New Roman" w:hAnsi="Times New Roman" w:cs="Times New Roman"/>
+              </w:rPr>
+              <w:t>khác</w:t>
+            </w:r>
+            <w:proofErr w:type="spellEnd"/>
+            <w:r>
+              <w:rPr>
+                <w:rFonts w:ascii="Times New Roman" w:hAnsi="Times New Roman" w:cs="Times New Roman"/>
+              </w:rPr>
+              <w:t xml:space="preserve"> </w:t>
+            </w:r>
+            <w:proofErr w:type="spellStart"/>
+            <w:r>
+              <w:rPr>
+                <w:rFonts w:ascii="Times New Roman" w:hAnsi="Times New Roman" w:cs="Times New Roman"/>
+              </w:rPr>
+              <w:t>chọn</w:t>
+            </w:r>
+            <w:proofErr w:type="spellEnd"/>
+            <w:r>
+              <w:rPr>
+                <w:rFonts w:ascii="Times New Roman" w:hAnsi="Times New Roman" w:cs="Times New Roman"/>
+              </w:rPr>
+              <w:t xml:space="preserve"> </w:t>
+            </w:r>
+            <w:proofErr w:type="spellStart"/>
+            <w:r>
+              <w:rPr>
+                <w:rFonts w:ascii="Times New Roman" w:hAnsi="Times New Roman" w:cs="Times New Roman"/>
+              </w:rPr>
+              <w:t>vị</w:t>
+            </w:r>
+            <w:proofErr w:type="spellEnd"/>
+            <w:r>
+              <w:rPr>
+                <w:rFonts w:ascii="Times New Roman" w:hAnsi="Times New Roman" w:cs="Times New Roman"/>
+              </w:rPr>
+              <w:t xml:space="preserve"> </w:t>
+            </w:r>
+            <w:proofErr w:type="spellStart"/>
+            <w:r>
+              <w:rPr>
+                <w:rFonts w:ascii="Times New Roman" w:hAnsi="Times New Roman" w:cs="Times New Roman"/>
+              </w:rPr>
+              <w:t>trí</w:t>
+            </w:r>
+            <w:proofErr w:type="spellEnd"/>
+            <w:r>
+              <w:rPr>
+                <w:rFonts w:ascii="Times New Roman" w:hAnsi="Times New Roman" w:cs="Times New Roman"/>
+              </w:rPr>
+              <w:t xml:space="preserve"> </w:t>
+            </w:r>
+            <w:proofErr w:type="spellStart"/>
+            <w:r>
+              <w:rPr>
+                <w:rFonts w:ascii="Times New Roman" w:hAnsi="Times New Roman" w:cs="Times New Roman"/>
+              </w:rPr>
+              <w:t>tương</w:t>
+            </w:r>
+            <w:proofErr w:type="spellEnd"/>
+            <w:r>
+              <w:rPr>
+                <w:rFonts w:ascii="Times New Roman" w:hAnsi="Times New Roman" w:cs="Times New Roman"/>
+              </w:rPr>
+              <w:t xml:space="preserve"> </w:t>
+            </w:r>
+            <w:proofErr w:type="spellStart"/>
+            <w:r>
+              <w:rPr>
+                <w:rFonts w:ascii="Times New Roman" w:hAnsi="Times New Roman" w:cs="Times New Roman"/>
+              </w:rPr>
+              <w:t>tự</w:t>
+            </w:r>
+            <w:proofErr w:type="spellEnd"/>
+            <w:r>
+              <w:rPr>
+                <w:rFonts w:ascii="Times New Roman" w:hAnsi="Times New Roman" w:cs="Times New Roman"/>
+              </w:rPr>
+              <w:t>.</w:t>
             </w:r>
           </w:p>
         </w:tc>
@@ -3557,21 +3510,21 @@
               <w:rPr>
                 <w:rFonts w:ascii="Times New Roman" w:hAnsi="Times New Roman" w:cs="Times New Roman"/>
               </w:rPr>
-              <w:t>Khách</w:t>
-            </w:r>
-            <w:proofErr w:type="spellEnd"/>
-            <w:r>
-              <w:rPr>
-                <w:rFonts w:ascii="Times New Roman" w:hAnsi="Times New Roman" w:cs="Times New Roman"/>
-              </w:rPr>
-              <w:t xml:space="preserve"> </w:t>
-            </w:r>
-            <w:proofErr w:type="spellStart"/>
-            <w:r>
-              <w:rPr>
-                <w:rFonts w:ascii="Times New Roman" w:hAnsi="Times New Roman" w:cs="Times New Roman"/>
-              </w:rPr>
-              <w:t>hàng</w:t>
+              <w:t>Hệ</w:t>
+            </w:r>
+            <w:proofErr w:type="spellEnd"/>
+            <w:r>
+              <w:rPr>
+                <w:rFonts w:ascii="Times New Roman" w:hAnsi="Times New Roman" w:cs="Times New Roman"/>
+              </w:rPr>
+              <w:t xml:space="preserve"> </w:t>
+            </w:r>
+            <w:proofErr w:type="spellStart"/>
+            <w:r>
+              <w:rPr>
+                <w:rFonts w:ascii="Times New Roman" w:hAnsi="Times New Roman" w:cs="Times New Roman"/>
+              </w:rPr>
+              <w:t>thống</w:t>
             </w:r>
             <w:proofErr w:type="spellEnd"/>
           </w:p>
@@ -3600,7 +3553,35 @@
               <w:rPr>
                 <w:rFonts w:ascii="Times New Roman" w:hAnsi="Times New Roman" w:cs="Times New Roman"/>
               </w:rPr>
-              <w:t>Bấm</w:t>
+              <w:t>Gửi</w:t>
+            </w:r>
+            <w:proofErr w:type="spellEnd"/>
+            <w:r>
+              <w:rPr>
+                <w:rFonts w:ascii="Times New Roman" w:hAnsi="Times New Roman" w:cs="Times New Roman"/>
+              </w:rPr>
+              <w:t xml:space="preserve"> </w:t>
+            </w:r>
+            <w:proofErr w:type="spellStart"/>
+            <w:r>
+              <w:rPr>
+                <w:rFonts w:ascii="Times New Roman" w:hAnsi="Times New Roman" w:cs="Times New Roman"/>
+              </w:rPr>
+              <w:t>thông</w:t>
+            </w:r>
+            <w:proofErr w:type="spellEnd"/>
+            <w:r>
+              <w:rPr>
+                <w:rFonts w:ascii="Times New Roman" w:hAnsi="Times New Roman" w:cs="Times New Roman"/>
+              </w:rPr>
+              <w:t xml:space="preserve"> </w:t>
+            </w:r>
+            <w:proofErr w:type="spellStart"/>
+            <w:r>
+              <w:rPr>
+                <w:rFonts w:ascii="Times New Roman" w:hAnsi="Times New Roman" w:cs="Times New Roman"/>
+              </w:rPr>
+              <w:t>báo</w:t>
             </w:r>
             <w:proofErr w:type="spellEnd"/>
             <w:r>
@@ -3631,6 +3612,40 @@
               <w:t>nhận</w:t>
             </w:r>
             <w:proofErr w:type="spellEnd"/>
+            <w:r>
+              <w:rPr>
+                <w:rFonts w:ascii="Times New Roman" w:hAnsi="Times New Roman" w:cs="Times New Roman"/>
+              </w:rPr>
+              <w:t xml:space="preserve"> </w:t>
+            </w:r>
+            <w:proofErr w:type="spellStart"/>
+            <w:r>
+              <w:rPr>
+                <w:rFonts w:ascii="Times New Roman" w:hAnsi="Times New Roman" w:cs="Times New Roman"/>
+              </w:rPr>
+              <w:t>đặt</w:t>
+            </w:r>
+            <w:proofErr w:type="spellEnd"/>
+            <w:r>
+              <w:rPr>
+                <w:rFonts w:ascii="Times New Roman" w:hAnsi="Times New Roman" w:cs="Times New Roman"/>
+              </w:rPr>
+              <w:t xml:space="preserve"> </w:t>
+            </w:r>
+            <w:proofErr w:type="spellStart"/>
+            <w:r>
+              <w:rPr>
+                <w:rFonts w:ascii="Times New Roman" w:hAnsi="Times New Roman" w:cs="Times New Roman"/>
+              </w:rPr>
+              <w:t>vé</w:t>
+            </w:r>
+            <w:proofErr w:type="spellEnd"/>
+            <w:r>
+              <w:rPr>
+                <w:rFonts w:ascii="Times New Roman" w:hAnsi="Times New Roman" w:cs="Times New Roman"/>
+              </w:rPr>
+              <w:t xml:space="preserve"> </w:t>
+            </w:r>
           </w:p>
         </w:tc>
       </w:tr>
@@ -3711,29 +3726,23 @@
               <w:rPr>
                 <w:rFonts w:ascii="Times New Roman" w:hAnsi="Times New Roman" w:cs="Times New Roman"/>
               </w:rPr>
-              <w:t>Hệ</w:t>
-            </w:r>
-            <w:proofErr w:type="spellEnd"/>
-            <w:r>
-              <w:rPr>
-                <w:rFonts w:ascii="Times New Roman" w:hAnsi="Times New Roman" w:cs="Times New Roman"/>
-              </w:rPr>
-              <w:t xml:space="preserve"> </w:t>
-            </w:r>
-            <w:proofErr w:type="spellStart"/>
-            <w:r>
-              <w:rPr>
-                <w:rFonts w:ascii="Times New Roman" w:hAnsi="Times New Roman" w:cs="Times New Roman"/>
-              </w:rPr>
-              <w:t>thống</w:t>
-            </w:r>
-            <w:proofErr w:type="spellEnd"/>
-            <w:r>
-              <w:rPr>
-                <w:rFonts w:ascii="Times New Roman" w:hAnsi="Times New Roman" w:cs="Times New Roman"/>
-              </w:rPr>
-              <w:t xml:space="preserve"> </w:t>
-            </w:r>
+              <w:t>Khách</w:t>
+            </w:r>
+            <w:proofErr w:type="spellEnd"/>
+            <w:r>
+              <w:rPr>
+                <w:rFonts w:ascii="Times New Roman" w:hAnsi="Times New Roman" w:cs="Times New Roman"/>
+              </w:rPr>
+              <w:t xml:space="preserve"> </w:t>
+            </w:r>
+            <w:proofErr w:type="spellStart"/>
+            <w:r>
+              <w:rPr>
+                <w:rFonts w:ascii="Times New Roman" w:hAnsi="Times New Roman" w:cs="Times New Roman"/>
+              </w:rPr>
+              <w:t>hàng</w:t>
+            </w:r>
+            <w:proofErr w:type="spellEnd"/>
           </w:p>
         </w:tc>
         <w:tc>
@@ -3755,74 +3764,40 @@
                 <w:rFonts w:ascii="Times New Roman" w:hAnsi="Times New Roman" w:cs="Times New Roman"/>
               </w:rPr>
             </w:pPr>
-            <w:r>
-              <w:rPr>
-                <w:rFonts w:ascii="Times New Roman" w:hAnsi="Times New Roman" w:cs="Times New Roman"/>
-              </w:rPr>
-              <w:t xml:space="preserve">Hiển </w:t>
-            </w:r>
-            <w:proofErr w:type="spellStart"/>
-            <w:r>
-              <w:rPr>
-                <w:rFonts w:ascii="Times New Roman" w:hAnsi="Times New Roman" w:cs="Times New Roman"/>
-              </w:rPr>
-              <w:t>thị</w:t>
-            </w:r>
-            <w:proofErr w:type="spellEnd"/>
-            <w:r>
-              <w:rPr>
-                <w:rFonts w:ascii="Times New Roman" w:hAnsi="Times New Roman" w:cs="Times New Roman"/>
-              </w:rPr>
-              <w:t xml:space="preserve"> </w:t>
-            </w:r>
-            <w:proofErr w:type="spellStart"/>
-            <w:r>
-              <w:rPr>
-                <w:rFonts w:ascii="Times New Roman" w:hAnsi="Times New Roman" w:cs="Times New Roman"/>
-              </w:rPr>
-              <w:t>màn</w:t>
-            </w:r>
-            <w:proofErr w:type="spellEnd"/>
-            <w:r>
-              <w:rPr>
-                <w:rFonts w:ascii="Times New Roman" w:hAnsi="Times New Roman" w:cs="Times New Roman"/>
-              </w:rPr>
-              <w:t xml:space="preserve"> </w:t>
-            </w:r>
-            <w:proofErr w:type="spellStart"/>
-            <w:r>
-              <w:rPr>
-                <w:rFonts w:ascii="Times New Roman" w:hAnsi="Times New Roman" w:cs="Times New Roman"/>
-              </w:rPr>
-              <w:t>hình</w:t>
-            </w:r>
-            <w:proofErr w:type="spellEnd"/>
-            <w:r>
-              <w:rPr>
-                <w:rFonts w:ascii="Times New Roman" w:hAnsi="Times New Roman" w:cs="Times New Roman"/>
-              </w:rPr>
-              <w:t xml:space="preserve"> </w:t>
-            </w:r>
-            <w:proofErr w:type="spellStart"/>
-            <w:r>
-              <w:rPr>
-                <w:rFonts w:ascii="Times New Roman" w:hAnsi="Times New Roman" w:cs="Times New Roman"/>
-              </w:rPr>
-              <w:t>thanh</w:t>
-            </w:r>
-            <w:proofErr w:type="spellEnd"/>
-            <w:r>
-              <w:rPr>
-                <w:rFonts w:ascii="Times New Roman" w:hAnsi="Times New Roman" w:cs="Times New Roman"/>
-              </w:rPr>
-              <w:t xml:space="preserve"> </w:t>
-            </w:r>
-            <w:proofErr w:type="spellStart"/>
-            <w:r>
-              <w:rPr>
-                <w:rFonts w:ascii="Times New Roman" w:hAnsi="Times New Roman" w:cs="Times New Roman"/>
-              </w:rPr>
-              <w:t>toán</w:t>
+            <w:proofErr w:type="spellStart"/>
+            <w:r>
+              <w:rPr>
+                <w:rFonts w:ascii="Times New Roman" w:hAnsi="Times New Roman" w:cs="Times New Roman"/>
+              </w:rPr>
+              <w:t>Bấm</w:t>
+            </w:r>
+            <w:proofErr w:type="spellEnd"/>
+            <w:r>
+              <w:rPr>
+                <w:rFonts w:ascii="Times New Roman" w:hAnsi="Times New Roman" w:cs="Times New Roman"/>
+              </w:rPr>
+              <w:t xml:space="preserve"> </w:t>
+            </w:r>
+            <w:proofErr w:type="spellStart"/>
+            <w:r>
+              <w:rPr>
+                <w:rFonts w:ascii="Times New Roman" w:hAnsi="Times New Roman" w:cs="Times New Roman"/>
+              </w:rPr>
+              <w:t>xác</w:t>
+            </w:r>
+            <w:proofErr w:type="spellEnd"/>
+            <w:r>
+              <w:rPr>
+                <w:rFonts w:ascii="Times New Roman" w:hAnsi="Times New Roman" w:cs="Times New Roman"/>
+              </w:rPr>
+              <w:t xml:space="preserve"> </w:t>
+            </w:r>
+            <w:proofErr w:type="spellStart"/>
+            <w:r>
+              <w:rPr>
+                <w:rFonts w:ascii="Times New Roman" w:hAnsi="Times New Roman" w:cs="Times New Roman"/>
+              </w:rPr>
+              <w:t>nhận</w:t>
             </w:r>
             <w:proofErr w:type="spellEnd"/>
           </w:p>
@@ -3905,23 +3880,29 @@
               <w:rPr>
                 <w:rFonts w:ascii="Times New Roman" w:hAnsi="Times New Roman" w:cs="Times New Roman"/>
               </w:rPr>
-              <w:t>Khách</w:t>
-            </w:r>
-            <w:proofErr w:type="spellEnd"/>
-            <w:r>
-              <w:rPr>
-                <w:rFonts w:ascii="Times New Roman" w:hAnsi="Times New Roman" w:cs="Times New Roman"/>
-              </w:rPr>
-              <w:t xml:space="preserve"> </w:t>
-            </w:r>
-            <w:proofErr w:type="spellStart"/>
-            <w:r>
-              <w:rPr>
-                <w:rFonts w:ascii="Times New Roman" w:hAnsi="Times New Roman" w:cs="Times New Roman"/>
-              </w:rPr>
-              <w:t>hàng</w:t>
-            </w:r>
-            <w:proofErr w:type="spellEnd"/>
+              <w:t>Hệ</w:t>
+            </w:r>
+            <w:proofErr w:type="spellEnd"/>
+            <w:r>
+              <w:rPr>
+                <w:rFonts w:ascii="Times New Roman" w:hAnsi="Times New Roman" w:cs="Times New Roman"/>
+              </w:rPr>
+              <w:t xml:space="preserve"> </w:t>
+            </w:r>
+            <w:proofErr w:type="spellStart"/>
+            <w:r>
+              <w:rPr>
+                <w:rFonts w:ascii="Times New Roman" w:hAnsi="Times New Roman" w:cs="Times New Roman"/>
+              </w:rPr>
+              <w:t>thống</w:t>
+            </w:r>
+            <w:proofErr w:type="spellEnd"/>
+            <w:r>
+              <w:rPr>
+                <w:rFonts w:ascii="Times New Roman" w:hAnsi="Times New Roman" w:cs="Times New Roman"/>
+              </w:rPr>
+              <w:t xml:space="preserve"> </w:t>
+            </w:r>
           </w:p>
         </w:tc>
         <w:tc>
@@ -3947,7 +3928,63 @@
               <w:rPr>
                 <w:rFonts w:ascii="Times New Roman" w:hAnsi="Times New Roman" w:cs="Times New Roman"/>
               </w:rPr>
-              <w:t xml:space="preserve">Thanh </w:t>
+              <w:t xml:space="preserve">Hiển </w:t>
+            </w:r>
+            <w:proofErr w:type="spellStart"/>
+            <w:r>
+              <w:rPr>
+                <w:rFonts w:ascii="Times New Roman" w:hAnsi="Times New Roman" w:cs="Times New Roman"/>
+              </w:rPr>
+              <w:t>thị</w:t>
+            </w:r>
+            <w:proofErr w:type="spellEnd"/>
+            <w:r>
+              <w:rPr>
+                <w:rFonts w:ascii="Times New Roman" w:hAnsi="Times New Roman" w:cs="Times New Roman"/>
+              </w:rPr>
+              <w:t xml:space="preserve"> </w:t>
+            </w:r>
+            <w:proofErr w:type="spellStart"/>
+            <w:r>
+              <w:rPr>
+                <w:rFonts w:ascii="Times New Roman" w:hAnsi="Times New Roman" w:cs="Times New Roman"/>
+              </w:rPr>
+              <w:t>màn</w:t>
+            </w:r>
+            <w:proofErr w:type="spellEnd"/>
+            <w:r>
+              <w:rPr>
+                <w:rFonts w:ascii="Times New Roman" w:hAnsi="Times New Roman" w:cs="Times New Roman"/>
+              </w:rPr>
+              <w:t xml:space="preserve"> </w:t>
+            </w:r>
+            <w:proofErr w:type="spellStart"/>
+            <w:r>
+              <w:rPr>
+                <w:rFonts w:ascii="Times New Roman" w:hAnsi="Times New Roman" w:cs="Times New Roman"/>
+              </w:rPr>
+              <w:t>hình</w:t>
+            </w:r>
+            <w:proofErr w:type="spellEnd"/>
+            <w:r>
+              <w:rPr>
+                <w:rFonts w:ascii="Times New Roman" w:hAnsi="Times New Roman" w:cs="Times New Roman"/>
+              </w:rPr>
+              <w:t xml:space="preserve"> </w:t>
+            </w:r>
+            <w:proofErr w:type="spellStart"/>
+            <w:r>
+              <w:rPr>
+                <w:rFonts w:ascii="Times New Roman" w:hAnsi="Times New Roman" w:cs="Times New Roman"/>
+              </w:rPr>
+              <w:t>thanh</w:t>
+            </w:r>
+            <w:proofErr w:type="spellEnd"/>
+            <w:r>
+              <w:rPr>
+                <w:rFonts w:ascii="Times New Roman" w:hAnsi="Times New Roman" w:cs="Times New Roman"/>
+              </w:rPr>
+              <w:t xml:space="preserve"> </w:t>
             </w:r>
             <w:proofErr w:type="spellStart"/>
             <w:r>
@@ -3967,97 +4004,23 @@
         <w:tc>
           <w:tcPr>
             <w:tcW w:w="2085" w:type="dxa"/>
-            <w:vMerge w:val="restart"/>
-            <w:shd w:val="clear" w:color="auto" w:fill="auto"/>
-            <w:tcMar>
-              <w:top w:w="100" w:type="dxa"/>
-              <w:left w:w="100" w:type="dxa"/>
-              <w:bottom w:w="100" w:type="dxa"/>
-              <w:right w:w="100" w:type="dxa"/>
-            </w:tcMar>
-          </w:tcPr>
-          <w:p>
-            <w:pPr>
-              <w:widowControl w:val="0"/>
-              <w:spacing w:line="240" w:lineRule="auto"/>
-              <w:rPr>
-                <w:rFonts w:ascii="Times New Roman" w:hAnsi="Times New Roman" w:cs="Times New Roman"/>
-                <w:b/>
-              </w:rPr>
-            </w:pPr>
-            <w:proofErr w:type="spellStart"/>
-            <w:r>
-              <w:rPr>
-                <w:rFonts w:ascii="Times New Roman" w:hAnsi="Times New Roman" w:cs="Times New Roman"/>
-                <w:b/>
-              </w:rPr>
-              <w:t>Luồng</w:t>
-            </w:r>
-            <w:proofErr w:type="spellEnd"/>
-            <w:r>
-              <w:rPr>
-                <w:rFonts w:ascii="Times New Roman" w:hAnsi="Times New Roman" w:cs="Times New Roman"/>
-                <w:b/>
-              </w:rPr>
-              <w:t xml:space="preserve"> </w:t>
-            </w:r>
-            <w:proofErr w:type="spellStart"/>
-            <w:r>
-              <w:rPr>
-                <w:rFonts w:ascii="Times New Roman" w:hAnsi="Times New Roman" w:cs="Times New Roman"/>
-                <w:b/>
-              </w:rPr>
-              <w:t>sự</w:t>
-            </w:r>
-            <w:proofErr w:type="spellEnd"/>
-            <w:r>
-              <w:rPr>
-                <w:rFonts w:ascii="Times New Roman" w:hAnsi="Times New Roman" w:cs="Times New Roman"/>
-                <w:b/>
-              </w:rPr>
-              <w:t xml:space="preserve"> </w:t>
-            </w:r>
-            <w:proofErr w:type="spellStart"/>
-            <w:r>
-              <w:rPr>
-                <w:rFonts w:ascii="Times New Roman" w:hAnsi="Times New Roman" w:cs="Times New Roman"/>
-                <w:b/>
-              </w:rPr>
-              <w:t>kiện</w:t>
-            </w:r>
-            <w:proofErr w:type="spellEnd"/>
-            <w:r>
-              <w:rPr>
-                <w:rFonts w:ascii="Times New Roman" w:hAnsi="Times New Roman" w:cs="Times New Roman"/>
-                <w:b/>
-              </w:rPr>
-              <w:t xml:space="preserve"> </w:t>
-            </w:r>
-            <w:proofErr w:type="spellStart"/>
-            <w:r>
-              <w:rPr>
-                <w:rFonts w:ascii="Times New Roman" w:hAnsi="Times New Roman" w:cs="Times New Roman"/>
-                <w:b/>
-              </w:rPr>
-              <w:t>thay</w:t>
-            </w:r>
-            <w:proofErr w:type="spellEnd"/>
-            <w:r>
-              <w:rPr>
-                <w:rFonts w:ascii="Times New Roman" w:hAnsi="Times New Roman" w:cs="Times New Roman"/>
-                <w:b/>
-              </w:rPr>
-              <w:t xml:space="preserve"> </w:t>
-            </w:r>
-            <w:proofErr w:type="spellStart"/>
-            <w:r>
-              <w:rPr>
-                <w:rFonts w:ascii="Times New Roman" w:hAnsi="Times New Roman" w:cs="Times New Roman"/>
-                <w:b/>
-              </w:rPr>
-              <w:t>thế</w:t>
-            </w:r>
-            <w:proofErr w:type="spellEnd"/>
+            <w:vMerge/>
+            <w:shd w:val="clear" w:color="auto" w:fill="auto"/>
+            <w:tcMar>
+              <w:top w:w="100" w:type="dxa"/>
+              <w:left w:w="100" w:type="dxa"/>
+              <w:bottom w:w="100" w:type="dxa"/>
+              <w:right w:w="100" w:type="dxa"/>
+            </w:tcMar>
+          </w:tcPr>
+          <w:p>
+            <w:pPr>
+              <w:widowControl w:val="0"/>
+              <w:spacing w:line="240" w:lineRule="auto"/>
+              <w:rPr>
+                <w:rFonts w:ascii="Times New Roman" w:hAnsi="Times New Roman" w:cs="Times New Roman"/>
+              </w:rPr>
+            </w:pPr>
           </w:p>
         </w:tc>
         <w:tc>
@@ -4077,15 +4040,13 @@
               <w:spacing w:line="240" w:lineRule="auto"/>
               <w:rPr>
                 <w:rFonts w:ascii="Times New Roman" w:hAnsi="Times New Roman" w:cs="Times New Roman"/>
-                <w:b/>
-              </w:rPr>
-            </w:pPr>
-            <w:r>
-              <w:rPr>
-                <w:rFonts w:ascii="Times New Roman" w:hAnsi="Times New Roman" w:cs="Times New Roman"/>
-                <w:b/>
-              </w:rPr>
-              <w:t>STT</w:t>
+              </w:rPr>
+            </w:pPr>
+            <w:r>
+              <w:rPr>
+                <w:rFonts w:ascii="Times New Roman" w:hAnsi="Times New Roman" w:cs="Times New Roman"/>
+              </w:rPr>
+              <w:t>14.</w:t>
             </w:r>
           </w:p>
         </w:tc>
@@ -4106,48 +4067,28 @@
               <w:spacing w:line="240" w:lineRule="auto"/>
               <w:rPr>
                 <w:rFonts w:ascii="Times New Roman" w:hAnsi="Times New Roman" w:cs="Times New Roman"/>
-                <w:b/>
-              </w:rPr>
-            </w:pPr>
-            <w:proofErr w:type="spellStart"/>
-            <w:r>
-              <w:rPr>
-                <w:rFonts w:ascii="Times New Roman" w:hAnsi="Times New Roman" w:cs="Times New Roman"/>
-                <w:b/>
-              </w:rPr>
-              <w:t>Thực</w:t>
-            </w:r>
-            <w:proofErr w:type="spellEnd"/>
-            <w:r>
-              <w:rPr>
-                <w:rFonts w:ascii="Times New Roman" w:hAnsi="Times New Roman" w:cs="Times New Roman"/>
-                <w:b/>
-              </w:rPr>
-              <w:t xml:space="preserve"> </w:t>
-            </w:r>
-            <w:proofErr w:type="spellStart"/>
-            <w:r>
-              <w:rPr>
-                <w:rFonts w:ascii="Times New Roman" w:hAnsi="Times New Roman" w:cs="Times New Roman"/>
-                <w:b/>
-              </w:rPr>
-              <w:t>hiện</w:t>
-            </w:r>
-            <w:proofErr w:type="spellEnd"/>
-            <w:r>
-              <w:rPr>
-                <w:rFonts w:ascii="Times New Roman" w:hAnsi="Times New Roman" w:cs="Times New Roman"/>
-                <w:b/>
-              </w:rPr>
-              <w:t xml:space="preserve"> </w:t>
-            </w:r>
-            <w:proofErr w:type="spellStart"/>
-            <w:r>
-              <w:rPr>
-                <w:rFonts w:ascii="Times New Roman" w:hAnsi="Times New Roman" w:cs="Times New Roman"/>
-                <w:b/>
-              </w:rPr>
-              <w:t>bởi</w:t>
+              </w:rPr>
+            </w:pPr>
+            <w:proofErr w:type="spellStart"/>
+            <w:r>
+              <w:rPr>
+                <w:rFonts w:ascii="Times New Roman" w:hAnsi="Times New Roman" w:cs="Times New Roman"/>
+              </w:rPr>
+              <w:t>Khách</w:t>
+            </w:r>
+            <w:proofErr w:type="spellEnd"/>
+            <w:r>
+              <w:rPr>
+                <w:rFonts w:ascii="Times New Roman" w:hAnsi="Times New Roman" w:cs="Times New Roman"/>
+              </w:rPr>
+              <w:t xml:space="preserve"> </w:t>
+            </w:r>
+            <w:proofErr w:type="spellStart"/>
+            <w:r>
+              <w:rPr>
+                <w:rFonts w:ascii="Times New Roman" w:hAnsi="Times New Roman" w:cs="Times New Roman"/>
+              </w:rPr>
+              <w:t>hàng</w:t>
             </w:r>
             <w:proofErr w:type="spellEnd"/>
           </w:p>
@@ -4169,32 +4110,20 @@
               <w:spacing w:line="240" w:lineRule="auto"/>
               <w:rPr>
                 <w:rFonts w:ascii="Times New Roman" w:hAnsi="Times New Roman" w:cs="Times New Roman"/>
-                <w:b/>
-              </w:rPr>
-            </w:pPr>
-            <w:proofErr w:type="spellStart"/>
-            <w:r>
-              <w:rPr>
-                <w:rFonts w:ascii="Times New Roman" w:hAnsi="Times New Roman" w:cs="Times New Roman"/>
-                <w:b/>
-              </w:rPr>
-              <w:t>Hành</w:t>
-            </w:r>
-            <w:proofErr w:type="spellEnd"/>
-            <w:r>
-              <w:rPr>
-                <w:rFonts w:ascii="Times New Roman" w:hAnsi="Times New Roman" w:cs="Times New Roman"/>
-                <w:b/>
-              </w:rPr>
-              <w:t xml:space="preserve"> </w:t>
-            </w:r>
-            <w:proofErr w:type="spellStart"/>
-            <w:r>
-              <w:rPr>
-                <w:rFonts w:ascii="Times New Roman" w:hAnsi="Times New Roman" w:cs="Times New Roman"/>
-                <w:b/>
-              </w:rPr>
-              <w:t>động</w:t>
+              </w:rPr>
+            </w:pPr>
+            <w:r>
+              <w:rPr>
+                <w:rFonts w:ascii="Times New Roman" w:hAnsi="Times New Roman" w:cs="Times New Roman"/>
+              </w:rPr>
+              <w:t xml:space="preserve">Thanh </w:t>
+            </w:r>
+            <w:proofErr w:type="spellStart"/>
+            <w:r>
+              <w:rPr>
+                <w:rFonts w:ascii="Times New Roman" w:hAnsi="Times New Roman" w:cs="Times New Roman"/>
+              </w:rPr>
+              <w:t>toán</w:t>
             </w:r>
             <w:proofErr w:type="spellEnd"/>
           </w:p>
@@ -4207,23 +4136,97 @@
         <w:tc>
           <w:tcPr>
             <w:tcW w:w="2085" w:type="dxa"/>
-            <w:vMerge/>
-            <w:shd w:val="clear" w:color="auto" w:fill="auto"/>
-            <w:tcMar>
-              <w:top w:w="100" w:type="dxa"/>
-              <w:left w:w="100" w:type="dxa"/>
-              <w:bottom w:w="100" w:type="dxa"/>
-              <w:right w:w="100" w:type="dxa"/>
-            </w:tcMar>
-          </w:tcPr>
-          <w:p>
-            <w:pPr>
-              <w:widowControl w:val="0"/>
-              <w:spacing w:line="240" w:lineRule="auto"/>
-              <w:rPr>
-                <w:rFonts w:ascii="Times New Roman" w:hAnsi="Times New Roman" w:cs="Times New Roman"/>
-              </w:rPr>
-            </w:pPr>
+            <w:vMerge w:val="restart"/>
+            <w:shd w:val="clear" w:color="auto" w:fill="auto"/>
+            <w:tcMar>
+              <w:top w:w="100" w:type="dxa"/>
+              <w:left w:w="100" w:type="dxa"/>
+              <w:bottom w:w="100" w:type="dxa"/>
+              <w:right w:w="100" w:type="dxa"/>
+            </w:tcMar>
+          </w:tcPr>
+          <w:p>
+            <w:pPr>
+              <w:widowControl w:val="0"/>
+              <w:spacing w:line="240" w:lineRule="auto"/>
+              <w:rPr>
+                <w:rFonts w:ascii="Times New Roman" w:hAnsi="Times New Roman" w:cs="Times New Roman"/>
+                <w:b/>
+              </w:rPr>
+            </w:pPr>
+            <w:proofErr w:type="spellStart"/>
+            <w:r>
+              <w:rPr>
+                <w:rFonts w:ascii="Times New Roman" w:hAnsi="Times New Roman" w:cs="Times New Roman"/>
+                <w:b/>
+              </w:rPr>
+              <w:t>Luồng</w:t>
+            </w:r>
+            <w:proofErr w:type="spellEnd"/>
+            <w:r>
+              <w:rPr>
+                <w:rFonts w:ascii="Times New Roman" w:hAnsi="Times New Roman" w:cs="Times New Roman"/>
+                <w:b/>
+              </w:rPr>
+              <w:t xml:space="preserve"> </w:t>
+            </w:r>
+            <w:proofErr w:type="spellStart"/>
+            <w:r>
+              <w:rPr>
+                <w:rFonts w:ascii="Times New Roman" w:hAnsi="Times New Roman" w:cs="Times New Roman"/>
+                <w:b/>
+              </w:rPr>
+              <w:t>sự</w:t>
+            </w:r>
+            <w:proofErr w:type="spellEnd"/>
+            <w:r>
+              <w:rPr>
+                <w:rFonts w:ascii="Times New Roman" w:hAnsi="Times New Roman" w:cs="Times New Roman"/>
+                <w:b/>
+              </w:rPr>
+              <w:t xml:space="preserve"> </w:t>
+            </w:r>
+            <w:proofErr w:type="spellStart"/>
+            <w:r>
+              <w:rPr>
+                <w:rFonts w:ascii="Times New Roman" w:hAnsi="Times New Roman" w:cs="Times New Roman"/>
+                <w:b/>
+              </w:rPr>
+              <w:t>kiện</w:t>
+            </w:r>
+            <w:proofErr w:type="spellEnd"/>
+            <w:r>
+              <w:rPr>
+                <w:rFonts w:ascii="Times New Roman" w:hAnsi="Times New Roman" w:cs="Times New Roman"/>
+                <w:b/>
+              </w:rPr>
+              <w:t xml:space="preserve"> </w:t>
+            </w:r>
+            <w:proofErr w:type="spellStart"/>
+            <w:r>
+              <w:rPr>
+                <w:rFonts w:ascii="Times New Roman" w:hAnsi="Times New Roman" w:cs="Times New Roman"/>
+                <w:b/>
+              </w:rPr>
+              <w:t>thay</w:t>
+            </w:r>
+            <w:proofErr w:type="spellEnd"/>
+            <w:r>
+              <w:rPr>
+                <w:rFonts w:ascii="Times New Roman" w:hAnsi="Times New Roman" w:cs="Times New Roman"/>
+                <w:b/>
+              </w:rPr>
+              <w:t xml:space="preserve"> </w:t>
+            </w:r>
+            <w:proofErr w:type="spellStart"/>
+            <w:r>
+              <w:rPr>
+                <w:rFonts w:ascii="Times New Roman" w:hAnsi="Times New Roman" w:cs="Times New Roman"/>
+                <w:b/>
+              </w:rPr>
+              <w:t>thế</w:t>
+            </w:r>
+            <w:proofErr w:type="spellEnd"/>
           </w:p>
         </w:tc>
         <w:tc>
@@ -4243,13 +4246,15 @@
               <w:spacing w:line="240" w:lineRule="auto"/>
               <w:rPr>
                 <w:rFonts w:ascii="Times New Roman" w:hAnsi="Times New Roman" w:cs="Times New Roman"/>
-              </w:rPr>
-            </w:pPr>
-            <w:r>
-              <w:rPr>
-                <w:rFonts w:ascii="Times New Roman" w:hAnsi="Times New Roman" w:cs="Times New Roman"/>
-              </w:rPr>
-              <w:t>7.a</w:t>
+                <w:b/>
+              </w:rPr>
+            </w:pPr>
+            <w:r>
+              <w:rPr>
+                <w:rFonts w:ascii="Times New Roman" w:hAnsi="Times New Roman" w:cs="Times New Roman"/>
+                <w:b/>
+              </w:rPr>
+              <w:t>STT</w:t>
             </w:r>
           </w:p>
         </w:tc>
@@ -4270,28 +4275,48 @@
               <w:spacing w:line="240" w:lineRule="auto"/>
               <w:rPr>
                 <w:rFonts w:ascii="Times New Roman" w:hAnsi="Times New Roman" w:cs="Times New Roman"/>
-              </w:rPr>
-            </w:pPr>
-            <w:proofErr w:type="spellStart"/>
-            <w:r>
-              <w:rPr>
-                <w:rFonts w:ascii="Times New Roman" w:hAnsi="Times New Roman" w:cs="Times New Roman"/>
-              </w:rPr>
-              <w:t>Hệ</w:t>
-            </w:r>
-            <w:proofErr w:type="spellEnd"/>
-            <w:r>
-              <w:rPr>
-                <w:rFonts w:ascii="Times New Roman" w:hAnsi="Times New Roman" w:cs="Times New Roman"/>
-              </w:rPr>
-              <w:t xml:space="preserve"> </w:t>
-            </w:r>
-            <w:proofErr w:type="spellStart"/>
-            <w:r>
-              <w:rPr>
-                <w:rFonts w:ascii="Times New Roman" w:hAnsi="Times New Roman" w:cs="Times New Roman"/>
-              </w:rPr>
-              <w:t>thống</w:t>
+                <w:b/>
+              </w:rPr>
+            </w:pPr>
+            <w:proofErr w:type="spellStart"/>
+            <w:r>
+              <w:rPr>
+                <w:rFonts w:ascii="Times New Roman" w:hAnsi="Times New Roman" w:cs="Times New Roman"/>
+                <w:b/>
+              </w:rPr>
+              <w:t>Thực</w:t>
+            </w:r>
+            <w:proofErr w:type="spellEnd"/>
+            <w:r>
+              <w:rPr>
+                <w:rFonts w:ascii="Times New Roman" w:hAnsi="Times New Roman" w:cs="Times New Roman"/>
+                <w:b/>
+              </w:rPr>
+              <w:t xml:space="preserve"> </w:t>
+            </w:r>
+            <w:proofErr w:type="spellStart"/>
+            <w:r>
+              <w:rPr>
+                <w:rFonts w:ascii="Times New Roman" w:hAnsi="Times New Roman" w:cs="Times New Roman"/>
+                <w:b/>
+              </w:rPr>
+              <w:t>hiện</w:t>
+            </w:r>
+            <w:proofErr w:type="spellEnd"/>
+            <w:r>
+              <w:rPr>
+                <w:rFonts w:ascii="Times New Roman" w:hAnsi="Times New Roman" w:cs="Times New Roman"/>
+                <w:b/>
+              </w:rPr>
+              <w:t xml:space="preserve"> </w:t>
+            </w:r>
+            <w:proofErr w:type="spellStart"/>
+            <w:r>
+              <w:rPr>
+                <w:rFonts w:ascii="Times New Roman" w:hAnsi="Times New Roman" w:cs="Times New Roman"/>
+                <w:b/>
+              </w:rPr>
+              <w:t>bởi</w:t>
             </w:r>
             <w:proofErr w:type="spellEnd"/>
           </w:p>
@@ -4313,98 +4338,34 @@
               <w:spacing w:line="240" w:lineRule="auto"/>
               <w:rPr>
                 <w:rFonts w:ascii="Times New Roman" w:hAnsi="Times New Roman" w:cs="Times New Roman"/>
-              </w:rPr>
-            </w:pPr>
-            <w:r>
-              <w:rPr>
-                <w:rFonts w:ascii="Times New Roman" w:hAnsi="Times New Roman" w:cs="Times New Roman"/>
-              </w:rPr>
-              <w:t xml:space="preserve">Thông </w:t>
-            </w:r>
-            <w:proofErr w:type="spellStart"/>
-            <w:r>
-              <w:rPr>
-                <w:rFonts w:ascii="Times New Roman" w:hAnsi="Times New Roman" w:cs="Times New Roman"/>
-              </w:rPr>
-              <w:t>báo</w:t>
-            </w:r>
-            <w:proofErr w:type="spellEnd"/>
-            <w:r>
-              <w:rPr>
-                <w:rFonts w:ascii="Times New Roman" w:hAnsi="Times New Roman" w:cs="Times New Roman"/>
-              </w:rPr>
-              <w:t xml:space="preserve"> </w:t>
-            </w:r>
-            <w:proofErr w:type="spellStart"/>
-            <w:r>
-              <w:rPr>
-                <w:rFonts w:ascii="Times New Roman" w:hAnsi="Times New Roman" w:cs="Times New Roman"/>
-              </w:rPr>
-              <w:t>nhập</w:t>
-            </w:r>
-            <w:proofErr w:type="spellEnd"/>
-            <w:r>
-              <w:rPr>
-                <w:rFonts w:ascii="Times New Roman" w:hAnsi="Times New Roman" w:cs="Times New Roman"/>
-              </w:rPr>
-              <w:t xml:space="preserve"> </w:t>
-            </w:r>
-            <w:proofErr w:type="spellStart"/>
-            <w:r>
-              <w:rPr>
-                <w:rFonts w:ascii="Times New Roman" w:hAnsi="Times New Roman" w:cs="Times New Roman"/>
-              </w:rPr>
-              <w:t>sai</w:t>
-            </w:r>
-            <w:proofErr w:type="spellEnd"/>
-            <w:r>
-              <w:rPr>
-                <w:rFonts w:ascii="Times New Roman" w:hAnsi="Times New Roman" w:cs="Times New Roman"/>
-              </w:rPr>
-              <w:t xml:space="preserve"> </w:t>
-            </w:r>
-            <w:proofErr w:type="spellStart"/>
-            <w:r>
-              <w:rPr>
-                <w:rFonts w:ascii="Times New Roman" w:hAnsi="Times New Roman" w:cs="Times New Roman"/>
-              </w:rPr>
-              <w:t>hoặc</w:t>
-            </w:r>
-            <w:proofErr w:type="spellEnd"/>
-            <w:r>
-              <w:rPr>
-                <w:rFonts w:ascii="Times New Roman" w:hAnsi="Times New Roman" w:cs="Times New Roman"/>
-              </w:rPr>
-              <w:t xml:space="preserve"> </w:t>
-            </w:r>
-            <w:proofErr w:type="spellStart"/>
-            <w:r>
-              <w:rPr>
-                <w:rFonts w:ascii="Times New Roman" w:hAnsi="Times New Roman" w:cs="Times New Roman"/>
-              </w:rPr>
-              <w:t>thiếu</w:t>
-            </w:r>
-            <w:proofErr w:type="spellEnd"/>
-            <w:r>
-              <w:rPr>
-                <w:rFonts w:ascii="Times New Roman" w:hAnsi="Times New Roman" w:cs="Times New Roman"/>
-              </w:rPr>
-              <w:t xml:space="preserve"> </w:t>
-            </w:r>
-            <w:proofErr w:type="spellStart"/>
-            <w:r>
-              <w:rPr>
-                <w:rFonts w:ascii="Times New Roman" w:hAnsi="Times New Roman" w:cs="Times New Roman"/>
-              </w:rPr>
-              <w:t>thông</w:t>
-            </w:r>
-            <w:proofErr w:type="spellEnd"/>
-            <w:r>
-              <w:rPr>
-                <w:rFonts w:ascii="Times New Roman" w:hAnsi="Times New Roman" w:cs="Times New Roman"/>
-              </w:rPr>
-              <w:t xml:space="preserve"> tin </w:t>
-            </w:r>
+                <w:b/>
+              </w:rPr>
+            </w:pPr>
+            <w:proofErr w:type="spellStart"/>
+            <w:r>
+              <w:rPr>
+                <w:rFonts w:ascii="Times New Roman" w:hAnsi="Times New Roman" w:cs="Times New Roman"/>
+                <w:b/>
+              </w:rPr>
+              <w:t>Hành</w:t>
+            </w:r>
+            <w:proofErr w:type="spellEnd"/>
+            <w:r>
+              <w:rPr>
+                <w:rFonts w:ascii="Times New Roman" w:hAnsi="Times New Roman" w:cs="Times New Roman"/>
+                <w:b/>
+              </w:rPr>
+              <w:t xml:space="preserve"> </w:t>
+            </w:r>
+            <w:proofErr w:type="spellStart"/>
+            <w:r>
+              <w:rPr>
+                <w:rFonts w:ascii="Times New Roman" w:hAnsi="Times New Roman" w:cs="Times New Roman"/>
+                <w:b/>
+              </w:rPr>
+              <w:t>động</w:t>
+            </w:r>
+            <w:proofErr w:type="spellEnd"/>
           </w:p>
         </w:tc>
       </w:tr>
@@ -4430,6 +4391,7 @@
               <w:spacing w:line="240" w:lineRule="auto"/>
               <w:rPr>
                 <w:rFonts w:ascii="Times New Roman" w:hAnsi="Times New Roman" w:cs="Times New Roman"/>
+                <w:b/>
               </w:rPr>
             </w:pPr>
           </w:p>
@@ -4451,13 +4413,15 @@
               <w:spacing w:line="240" w:lineRule="auto"/>
               <w:rPr>
                 <w:rFonts w:ascii="Times New Roman" w:hAnsi="Times New Roman" w:cs="Times New Roman"/>
-              </w:rPr>
-            </w:pPr>
-            <w:r>
-              <w:rPr>
-                <w:rFonts w:ascii="Times New Roman" w:hAnsi="Times New Roman" w:cs="Times New Roman"/>
-              </w:rPr>
-              <w:t>11.a</w:t>
+                <w:bCs/>
+              </w:rPr>
+            </w:pPr>
+            <w:r>
+              <w:rPr>
+                <w:rFonts w:ascii="Times New Roman" w:hAnsi="Times New Roman" w:cs="Times New Roman"/>
+                <w:bCs/>
+              </w:rPr>
+              <w:t>4.a</w:t>
             </w:r>
           </w:p>
         </w:tc>
@@ -4478,28 +4442,32 @@
               <w:spacing w:line="240" w:lineRule="auto"/>
               <w:rPr>
                 <w:rFonts w:ascii="Times New Roman" w:hAnsi="Times New Roman" w:cs="Times New Roman"/>
-              </w:rPr>
-            </w:pPr>
-            <w:proofErr w:type="spellStart"/>
-            <w:r>
-              <w:rPr>
-                <w:rFonts w:ascii="Times New Roman" w:hAnsi="Times New Roman" w:cs="Times New Roman"/>
-              </w:rPr>
-              <w:t>Khách</w:t>
-            </w:r>
-            <w:proofErr w:type="spellEnd"/>
-            <w:r>
-              <w:rPr>
-                <w:rFonts w:ascii="Times New Roman" w:hAnsi="Times New Roman" w:cs="Times New Roman"/>
-              </w:rPr>
-              <w:t xml:space="preserve"> </w:t>
-            </w:r>
-            <w:proofErr w:type="spellStart"/>
-            <w:r>
-              <w:rPr>
-                <w:rFonts w:ascii="Times New Roman" w:hAnsi="Times New Roman" w:cs="Times New Roman"/>
-              </w:rPr>
-              <w:t>hàng</w:t>
+                <w:bCs/>
+              </w:rPr>
+            </w:pPr>
+            <w:proofErr w:type="spellStart"/>
+            <w:r>
+              <w:rPr>
+                <w:rFonts w:ascii="Times New Roman" w:hAnsi="Times New Roman" w:cs="Times New Roman"/>
+                <w:bCs/>
+              </w:rPr>
+              <w:t>Hệ</w:t>
+            </w:r>
+            <w:proofErr w:type="spellEnd"/>
+            <w:r>
+              <w:rPr>
+                <w:rFonts w:ascii="Times New Roman" w:hAnsi="Times New Roman" w:cs="Times New Roman"/>
+                <w:bCs/>
+              </w:rPr>
+              <w:t xml:space="preserve"> </w:t>
+            </w:r>
+            <w:proofErr w:type="spellStart"/>
+            <w:r>
+              <w:rPr>
+                <w:rFonts w:ascii="Times New Roman" w:hAnsi="Times New Roman" w:cs="Times New Roman"/>
+                <w:bCs/>
+              </w:rPr>
+              <w:t>thống</w:t>
             </w:r>
             <w:proofErr w:type="spellEnd"/>
           </w:p>
@@ -4521,35 +4489,63 @@
               <w:spacing w:line="240" w:lineRule="auto"/>
               <w:rPr>
                 <w:rFonts w:ascii="Times New Roman" w:hAnsi="Times New Roman" w:cs="Times New Roman"/>
-              </w:rPr>
-            </w:pPr>
-            <w:proofErr w:type="spellStart"/>
-            <w:r>
-              <w:rPr>
-                <w:rFonts w:ascii="Times New Roman" w:hAnsi="Times New Roman" w:cs="Times New Roman"/>
-              </w:rPr>
-              <w:t>Bấm</w:t>
-            </w:r>
-            <w:proofErr w:type="spellEnd"/>
-            <w:r>
-              <w:rPr>
-                <w:rFonts w:ascii="Times New Roman" w:hAnsi="Times New Roman" w:cs="Times New Roman"/>
-              </w:rPr>
-              <w:t xml:space="preserve"> </w:t>
-            </w:r>
-            <w:proofErr w:type="spellStart"/>
-            <w:r>
-              <w:rPr>
-                <w:rFonts w:ascii="Times New Roman" w:hAnsi="Times New Roman" w:cs="Times New Roman"/>
-              </w:rPr>
-              <w:t>hủy</w:t>
-            </w:r>
-            <w:proofErr w:type="spellEnd"/>
-            <w:r>
-              <w:rPr>
-                <w:rFonts w:ascii="Times New Roman" w:hAnsi="Times New Roman" w:cs="Times New Roman"/>
-              </w:rPr>
-              <w:t xml:space="preserve"> </w:t>
+                <w:bCs/>
+              </w:rPr>
+            </w:pPr>
+            <w:r>
+              <w:rPr>
+                <w:rFonts w:ascii="Times New Roman" w:hAnsi="Times New Roman" w:cs="Times New Roman"/>
+                <w:bCs/>
+              </w:rPr>
+              <w:t xml:space="preserve">Thông </w:t>
+            </w:r>
+            <w:proofErr w:type="spellStart"/>
+            <w:r>
+              <w:rPr>
+                <w:rFonts w:ascii="Times New Roman" w:hAnsi="Times New Roman" w:cs="Times New Roman"/>
+                <w:bCs/>
+              </w:rPr>
+              <w:t>báo</w:t>
+            </w:r>
+            <w:proofErr w:type="spellEnd"/>
+            <w:r>
+              <w:rPr>
+                <w:rFonts w:ascii="Times New Roman" w:hAnsi="Times New Roman" w:cs="Times New Roman"/>
+                <w:bCs/>
+              </w:rPr>
+              <w:t xml:space="preserve"> </w:t>
+            </w:r>
+            <w:proofErr w:type="spellStart"/>
+            <w:r>
+              <w:rPr>
+                <w:rFonts w:ascii="Times New Roman" w:hAnsi="Times New Roman" w:cs="Times New Roman"/>
+                <w:bCs/>
+              </w:rPr>
+              <w:t>hết</w:t>
+            </w:r>
+            <w:proofErr w:type="spellEnd"/>
+            <w:r>
+              <w:rPr>
+                <w:rFonts w:ascii="Times New Roman" w:hAnsi="Times New Roman" w:cs="Times New Roman"/>
+                <w:bCs/>
+              </w:rPr>
+              <w:t xml:space="preserve"> </w:t>
+            </w:r>
+            <w:proofErr w:type="spellStart"/>
+            <w:r>
+              <w:rPr>
+                <w:rFonts w:ascii="Times New Roman" w:hAnsi="Times New Roman" w:cs="Times New Roman"/>
+                <w:bCs/>
+              </w:rPr>
+              <w:t>vé</w:t>
+            </w:r>
+            <w:proofErr w:type="spellEnd"/>
+            <w:r>
+              <w:rPr>
+                <w:rFonts w:ascii="Times New Roman" w:hAnsi="Times New Roman" w:cs="Times New Roman"/>
+                <w:bCs/>
+              </w:rPr>
+              <w:t>.</w:t>
             </w:r>
           </w:p>
         </w:tc>
@@ -4603,7 +4599,453 @@
               <w:rPr>
                 <w:rFonts w:ascii="Times New Roman" w:hAnsi="Times New Roman" w:cs="Times New Roman"/>
               </w:rPr>
-              <w:t>12.a</w:t>
+              <w:t>8</w:t>
+            </w:r>
+            <w:r>
+              <w:rPr>
+                <w:rFonts w:ascii="Times New Roman" w:hAnsi="Times New Roman" w:cs="Times New Roman"/>
+              </w:rPr>
+              <w:t>.a</w:t>
+            </w:r>
+          </w:p>
+        </w:tc>
+        <w:tc>
+          <w:tcPr>
+            <w:tcW w:w="2115" w:type="dxa"/>
+            <w:shd w:val="clear" w:color="auto" w:fill="auto"/>
+            <w:tcMar>
+              <w:top w:w="100" w:type="dxa"/>
+              <w:left w:w="100" w:type="dxa"/>
+              <w:bottom w:w="100" w:type="dxa"/>
+              <w:right w:w="100" w:type="dxa"/>
+            </w:tcMar>
+          </w:tcPr>
+          <w:p>
+            <w:pPr>
+              <w:widowControl w:val="0"/>
+              <w:spacing w:line="240" w:lineRule="auto"/>
+              <w:rPr>
+                <w:rFonts w:ascii="Times New Roman" w:hAnsi="Times New Roman" w:cs="Times New Roman"/>
+              </w:rPr>
+            </w:pPr>
+            <w:proofErr w:type="spellStart"/>
+            <w:r>
+              <w:rPr>
+                <w:rFonts w:ascii="Times New Roman" w:hAnsi="Times New Roman" w:cs="Times New Roman"/>
+              </w:rPr>
+              <w:t>Hệ</w:t>
+            </w:r>
+            <w:proofErr w:type="spellEnd"/>
+            <w:r>
+              <w:rPr>
+                <w:rFonts w:ascii="Times New Roman" w:hAnsi="Times New Roman" w:cs="Times New Roman"/>
+              </w:rPr>
+              <w:t xml:space="preserve"> </w:t>
+            </w:r>
+            <w:proofErr w:type="spellStart"/>
+            <w:r>
+              <w:rPr>
+                <w:rFonts w:ascii="Times New Roman" w:hAnsi="Times New Roman" w:cs="Times New Roman"/>
+              </w:rPr>
+              <w:t>thống</w:t>
+            </w:r>
+            <w:proofErr w:type="spellEnd"/>
+          </w:p>
+        </w:tc>
+        <w:tc>
+          <w:tcPr>
+            <w:tcW w:w="5100" w:type="dxa"/>
+            <w:shd w:val="clear" w:color="auto" w:fill="auto"/>
+            <w:tcMar>
+              <w:top w:w="100" w:type="dxa"/>
+              <w:left w:w="100" w:type="dxa"/>
+              <w:bottom w:w="100" w:type="dxa"/>
+              <w:right w:w="100" w:type="dxa"/>
+            </w:tcMar>
+          </w:tcPr>
+          <w:p>
+            <w:pPr>
+              <w:widowControl w:val="0"/>
+              <w:spacing w:line="240" w:lineRule="auto"/>
+              <w:rPr>
+                <w:rFonts w:ascii="Times New Roman" w:hAnsi="Times New Roman" w:cs="Times New Roman"/>
+              </w:rPr>
+            </w:pPr>
+            <w:r>
+              <w:rPr>
+                <w:rFonts w:ascii="Times New Roman" w:hAnsi="Times New Roman" w:cs="Times New Roman"/>
+              </w:rPr>
+              <w:t xml:space="preserve">Thông </w:t>
+            </w:r>
+            <w:proofErr w:type="spellStart"/>
+            <w:r>
+              <w:rPr>
+                <w:rFonts w:ascii="Times New Roman" w:hAnsi="Times New Roman" w:cs="Times New Roman"/>
+              </w:rPr>
+              <w:t>báo</w:t>
+            </w:r>
+            <w:proofErr w:type="spellEnd"/>
+            <w:r>
+              <w:rPr>
+                <w:rFonts w:ascii="Times New Roman" w:hAnsi="Times New Roman" w:cs="Times New Roman"/>
+              </w:rPr>
+              <w:t xml:space="preserve"> </w:t>
+            </w:r>
+            <w:proofErr w:type="spellStart"/>
+            <w:r>
+              <w:rPr>
+                <w:rFonts w:ascii="Times New Roman" w:hAnsi="Times New Roman" w:cs="Times New Roman"/>
+              </w:rPr>
+              <w:t>nhập</w:t>
+            </w:r>
+            <w:proofErr w:type="spellEnd"/>
+            <w:r>
+              <w:rPr>
+                <w:rFonts w:ascii="Times New Roman" w:hAnsi="Times New Roman" w:cs="Times New Roman"/>
+              </w:rPr>
+              <w:t xml:space="preserve"> </w:t>
+            </w:r>
+            <w:proofErr w:type="spellStart"/>
+            <w:r>
+              <w:rPr>
+                <w:rFonts w:ascii="Times New Roman" w:hAnsi="Times New Roman" w:cs="Times New Roman"/>
+              </w:rPr>
+              <w:t>sai</w:t>
+            </w:r>
+            <w:proofErr w:type="spellEnd"/>
+            <w:r>
+              <w:rPr>
+                <w:rFonts w:ascii="Times New Roman" w:hAnsi="Times New Roman" w:cs="Times New Roman"/>
+              </w:rPr>
+              <w:t xml:space="preserve"> </w:t>
+            </w:r>
+            <w:proofErr w:type="spellStart"/>
+            <w:r>
+              <w:rPr>
+                <w:rFonts w:ascii="Times New Roman" w:hAnsi="Times New Roman" w:cs="Times New Roman"/>
+              </w:rPr>
+              <w:t>hoặc</w:t>
+            </w:r>
+            <w:proofErr w:type="spellEnd"/>
+            <w:r>
+              <w:rPr>
+                <w:rFonts w:ascii="Times New Roman" w:hAnsi="Times New Roman" w:cs="Times New Roman"/>
+              </w:rPr>
+              <w:t xml:space="preserve"> </w:t>
+            </w:r>
+            <w:proofErr w:type="spellStart"/>
+            <w:r>
+              <w:rPr>
+                <w:rFonts w:ascii="Times New Roman" w:hAnsi="Times New Roman" w:cs="Times New Roman"/>
+              </w:rPr>
+              <w:t>thiếu</w:t>
+            </w:r>
+            <w:proofErr w:type="spellEnd"/>
+            <w:r>
+              <w:rPr>
+                <w:rFonts w:ascii="Times New Roman" w:hAnsi="Times New Roman" w:cs="Times New Roman"/>
+              </w:rPr>
+              <w:t xml:space="preserve"> </w:t>
+            </w:r>
+            <w:proofErr w:type="spellStart"/>
+            <w:r>
+              <w:rPr>
+                <w:rFonts w:ascii="Times New Roman" w:hAnsi="Times New Roman" w:cs="Times New Roman"/>
+              </w:rPr>
+              <w:t>thông</w:t>
+            </w:r>
+            <w:proofErr w:type="spellEnd"/>
+            <w:r>
+              <w:rPr>
+                <w:rFonts w:ascii="Times New Roman" w:hAnsi="Times New Roman" w:cs="Times New Roman"/>
+              </w:rPr>
+              <w:t xml:space="preserve"> tin</w:t>
+            </w:r>
+            <w:r>
+              <w:rPr>
+                <w:rFonts w:ascii="Times New Roman" w:hAnsi="Times New Roman" w:cs="Times New Roman"/>
+              </w:rPr>
+              <w:t xml:space="preserve">, </w:t>
+            </w:r>
+            <w:proofErr w:type="spellStart"/>
+            <w:r>
+              <w:rPr>
+                <w:rFonts w:ascii="Times New Roman" w:hAnsi="Times New Roman" w:cs="Times New Roman"/>
+              </w:rPr>
+              <w:t>yêu</w:t>
+            </w:r>
+            <w:proofErr w:type="spellEnd"/>
+            <w:r>
+              <w:rPr>
+                <w:rFonts w:ascii="Times New Roman" w:hAnsi="Times New Roman" w:cs="Times New Roman"/>
+              </w:rPr>
+              <w:t xml:space="preserve"> </w:t>
+            </w:r>
+            <w:proofErr w:type="spellStart"/>
+            <w:r>
+              <w:rPr>
+                <w:rFonts w:ascii="Times New Roman" w:hAnsi="Times New Roman" w:cs="Times New Roman"/>
+              </w:rPr>
+              <w:t>cầu</w:t>
+            </w:r>
+            <w:proofErr w:type="spellEnd"/>
+            <w:r>
+              <w:rPr>
+                <w:rFonts w:ascii="Times New Roman" w:hAnsi="Times New Roman" w:cs="Times New Roman"/>
+              </w:rPr>
+              <w:t xml:space="preserve"> </w:t>
+            </w:r>
+            <w:proofErr w:type="spellStart"/>
+            <w:r>
+              <w:rPr>
+                <w:rFonts w:ascii="Times New Roman" w:hAnsi="Times New Roman" w:cs="Times New Roman"/>
+              </w:rPr>
+              <w:t>nhập</w:t>
+            </w:r>
+            <w:proofErr w:type="spellEnd"/>
+            <w:r>
+              <w:rPr>
+                <w:rFonts w:ascii="Times New Roman" w:hAnsi="Times New Roman" w:cs="Times New Roman"/>
+              </w:rPr>
+              <w:t xml:space="preserve"> </w:t>
+            </w:r>
+            <w:proofErr w:type="spellStart"/>
+            <w:r>
+              <w:rPr>
+                <w:rFonts w:ascii="Times New Roman" w:hAnsi="Times New Roman" w:cs="Times New Roman"/>
+              </w:rPr>
+              <w:t>lại</w:t>
+            </w:r>
+            <w:proofErr w:type="spellEnd"/>
+            <w:r>
+              <w:rPr>
+                <w:rFonts w:ascii="Times New Roman" w:hAnsi="Times New Roman" w:cs="Times New Roman"/>
+              </w:rPr>
+              <w:t>.</w:t>
+            </w:r>
+          </w:p>
+        </w:tc>
+      </w:tr>
+      <w:tr>
+        <w:trPr>
+          <w:trHeight w:val="420"/>
+        </w:trPr>
+        <w:tc>
+          <w:tcPr>
+            <w:tcW w:w="2085" w:type="dxa"/>
+            <w:vMerge/>
+            <w:shd w:val="clear" w:color="auto" w:fill="auto"/>
+            <w:tcMar>
+              <w:top w:w="100" w:type="dxa"/>
+              <w:left w:w="100" w:type="dxa"/>
+              <w:bottom w:w="100" w:type="dxa"/>
+              <w:right w:w="100" w:type="dxa"/>
+            </w:tcMar>
+          </w:tcPr>
+          <w:p>
+            <w:pPr>
+              <w:widowControl w:val="0"/>
+              <w:spacing w:line="240" w:lineRule="auto"/>
+              <w:rPr>
+                <w:rFonts w:ascii="Times New Roman" w:hAnsi="Times New Roman" w:cs="Times New Roman"/>
+              </w:rPr>
+            </w:pPr>
+          </w:p>
+        </w:tc>
+        <w:tc>
+          <w:tcPr>
+            <w:tcW w:w="735" w:type="dxa"/>
+            <w:shd w:val="clear" w:color="auto" w:fill="auto"/>
+            <w:tcMar>
+              <w:top w:w="100" w:type="dxa"/>
+              <w:left w:w="100" w:type="dxa"/>
+              <w:bottom w:w="100" w:type="dxa"/>
+              <w:right w:w="100" w:type="dxa"/>
+            </w:tcMar>
+          </w:tcPr>
+          <w:p>
+            <w:pPr>
+              <w:widowControl w:val="0"/>
+              <w:spacing w:line="240" w:lineRule="auto"/>
+              <w:rPr>
+                <w:rFonts w:ascii="Times New Roman" w:hAnsi="Times New Roman" w:cs="Times New Roman"/>
+              </w:rPr>
+            </w:pPr>
+            <w:r>
+              <w:rPr>
+                <w:rFonts w:ascii="Times New Roman" w:hAnsi="Times New Roman" w:cs="Times New Roman"/>
+              </w:rPr>
+              <w:t>1</w:t>
+            </w:r>
+            <w:r>
+              <w:rPr>
+                <w:rFonts w:ascii="Times New Roman" w:hAnsi="Times New Roman" w:cs="Times New Roman"/>
+              </w:rPr>
+              <w:t>2</w:t>
+            </w:r>
+            <w:r>
+              <w:rPr>
+                <w:rFonts w:ascii="Times New Roman" w:hAnsi="Times New Roman" w:cs="Times New Roman"/>
+              </w:rPr>
+              <w:t>.a</w:t>
+            </w:r>
+          </w:p>
+        </w:tc>
+        <w:tc>
+          <w:tcPr>
+            <w:tcW w:w="2115" w:type="dxa"/>
+            <w:shd w:val="clear" w:color="auto" w:fill="auto"/>
+            <w:tcMar>
+              <w:top w:w="100" w:type="dxa"/>
+              <w:left w:w="100" w:type="dxa"/>
+              <w:bottom w:w="100" w:type="dxa"/>
+              <w:right w:w="100" w:type="dxa"/>
+            </w:tcMar>
+          </w:tcPr>
+          <w:p>
+            <w:pPr>
+              <w:widowControl w:val="0"/>
+              <w:spacing w:line="240" w:lineRule="auto"/>
+              <w:rPr>
+                <w:rFonts w:ascii="Times New Roman" w:hAnsi="Times New Roman" w:cs="Times New Roman"/>
+              </w:rPr>
+            </w:pPr>
+            <w:proofErr w:type="spellStart"/>
+            <w:r>
+              <w:rPr>
+                <w:rFonts w:ascii="Times New Roman" w:hAnsi="Times New Roman" w:cs="Times New Roman"/>
+              </w:rPr>
+              <w:t>Khách</w:t>
+            </w:r>
+            <w:proofErr w:type="spellEnd"/>
+            <w:r>
+              <w:rPr>
+                <w:rFonts w:ascii="Times New Roman" w:hAnsi="Times New Roman" w:cs="Times New Roman"/>
+              </w:rPr>
+              <w:t xml:space="preserve"> </w:t>
+            </w:r>
+            <w:proofErr w:type="spellStart"/>
+            <w:r>
+              <w:rPr>
+                <w:rFonts w:ascii="Times New Roman" w:hAnsi="Times New Roman" w:cs="Times New Roman"/>
+              </w:rPr>
+              <w:t>hàng</w:t>
+            </w:r>
+            <w:proofErr w:type="spellEnd"/>
+          </w:p>
+        </w:tc>
+        <w:tc>
+          <w:tcPr>
+            <w:tcW w:w="5100" w:type="dxa"/>
+            <w:shd w:val="clear" w:color="auto" w:fill="auto"/>
+            <w:tcMar>
+              <w:top w:w="100" w:type="dxa"/>
+              <w:left w:w="100" w:type="dxa"/>
+              <w:bottom w:w="100" w:type="dxa"/>
+              <w:right w:w="100" w:type="dxa"/>
+            </w:tcMar>
+          </w:tcPr>
+          <w:p>
+            <w:pPr>
+              <w:widowControl w:val="0"/>
+              <w:spacing w:line="240" w:lineRule="auto"/>
+              <w:rPr>
+                <w:rFonts w:ascii="Times New Roman" w:hAnsi="Times New Roman" w:cs="Times New Roman"/>
+              </w:rPr>
+            </w:pPr>
+            <w:proofErr w:type="spellStart"/>
+            <w:r>
+              <w:rPr>
+                <w:rFonts w:ascii="Times New Roman" w:hAnsi="Times New Roman" w:cs="Times New Roman"/>
+              </w:rPr>
+              <w:t>Bấm</w:t>
+            </w:r>
+            <w:proofErr w:type="spellEnd"/>
+            <w:r>
+              <w:rPr>
+                <w:rFonts w:ascii="Times New Roman" w:hAnsi="Times New Roman" w:cs="Times New Roman"/>
+              </w:rPr>
+              <w:t xml:space="preserve"> </w:t>
+            </w:r>
+            <w:proofErr w:type="spellStart"/>
+            <w:r>
+              <w:rPr>
+                <w:rFonts w:ascii="Times New Roman" w:hAnsi="Times New Roman" w:cs="Times New Roman"/>
+              </w:rPr>
+              <w:t>hủy</w:t>
+            </w:r>
+            <w:proofErr w:type="spellEnd"/>
+            <w:r>
+              <w:rPr>
+                <w:rFonts w:ascii="Times New Roman" w:hAnsi="Times New Roman" w:cs="Times New Roman"/>
+              </w:rPr>
+              <w:t xml:space="preserve"> </w:t>
+            </w:r>
+          </w:p>
+        </w:tc>
+      </w:tr>
+      <w:tr>
+        <w:trPr>
+          <w:trHeight w:val="420"/>
+        </w:trPr>
+        <w:tc>
+          <w:tcPr>
+            <w:tcW w:w="2085" w:type="dxa"/>
+            <w:vMerge/>
+            <w:shd w:val="clear" w:color="auto" w:fill="auto"/>
+            <w:tcMar>
+              <w:top w:w="100" w:type="dxa"/>
+              <w:left w:w="100" w:type="dxa"/>
+              <w:bottom w:w="100" w:type="dxa"/>
+              <w:right w:w="100" w:type="dxa"/>
+            </w:tcMar>
+          </w:tcPr>
+          <w:p>
+            <w:pPr>
+              <w:widowControl w:val="0"/>
+              <w:spacing w:line="240" w:lineRule="auto"/>
+              <w:rPr>
+                <w:rFonts w:ascii="Times New Roman" w:hAnsi="Times New Roman" w:cs="Times New Roman"/>
+              </w:rPr>
+            </w:pPr>
+          </w:p>
+        </w:tc>
+        <w:tc>
+          <w:tcPr>
+            <w:tcW w:w="735" w:type="dxa"/>
+            <w:shd w:val="clear" w:color="auto" w:fill="auto"/>
+            <w:tcMar>
+              <w:top w:w="100" w:type="dxa"/>
+              <w:left w:w="100" w:type="dxa"/>
+              <w:bottom w:w="100" w:type="dxa"/>
+              <w:right w:w="100" w:type="dxa"/>
+            </w:tcMar>
+          </w:tcPr>
+          <w:p>
+            <w:pPr>
+              <w:widowControl w:val="0"/>
+              <w:spacing w:line="240" w:lineRule="auto"/>
+              <w:rPr>
+                <w:rFonts w:ascii="Times New Roman" w:hAnsi="Times New Roman" w:cs="Times New Roman"/>
+              </w:rPr>
+            </w:pPr>
+            <w:r>
+              <w:rPr>
+                <w:rFonts w:ascii="Times New Roman" w:hAnsi="Times New Roman" w:cs="Times New Roman"/>
+              </w:rPr>
+              <w:t>1</w:t>
+            </w:r>
+            <w:r>
+              <w:rPr>
+                <w:rFonts w:ascii="Times New Roman" w:hAnsi="Times New Roman" w:cs="Times New Roman"/>
+              </w:rPr>
+              <w:t>3</w:t>
+            </w:r>
+            <w:r>
+              <w:rPr>
+                <w:rFonts w:ascii="Times New Roman" w:hAnsi="Times New Roman" w:cs="Times New Roman"/>
+              </w:rPr>
+              <w:t>.a</w:t>
             </w:r>
           </w:p>
         </w:tc>

</xml_diff>

<commit_message>
fix UC dat ve
</commit_message>
<xml_diff>
--- a/Usecase Diagram/Usecase Đặt vé.docx
+++ b/Usecase Diagram/Usecase Đặt vé.docx
@@ -91,10 +91,10 @@
           <w:noProof/>
         </w:rPr>
         <w:drawing>
-          <wp:inline distT="0" distB="0" distL="0" distR="0" wp14:anchorId="63849BA1" wp14:editId="7FC81E3D">
-            <wp:extent cx="5943600" cy="4693920"/>
-            <wp:effectExtent l="0" t="0" r="0" b="0"/>
-            <wp:docPr id="675090648" name="Picture 1" descr="A diagram of a diagram&#10;&#10;AI-generated content may be incorrect."/>
+          <wp:inline distT="0" distB="0" distL="0" distR="0" wp14:anchorId="72EE75DB" wp14:editId="1DBF75F5">
+            <wp:extent cx="5943600" cy="4283075"/>
+            <wp:effectExtent l="0" t="0" r="0" b="3175"/>
+            <wp:docPr id="1437266329" name="Picture 1"/>
             <wp:cNvGraphicFramePr>
               <a:graphicFrameLocks xmlns:a="http://schemas.openxmlformats.org/drawingml/2006/main" noChangeAspect="1"/>
             </wp:cNvGraphicFramePr>
@@ -102,7 +102,7 @@
               <a:graphicData uri="http://schemas.openxmlformats.org/drawingml/2006/picture">
                 <pic:pic xmlns:pic="http://schemas.openxmlformats.org/drawingml/2006/picture">
                   <pic:nvPicPr>
-                    <pic:cNvPr id="675090648" name="Picture 1" descr="A diagram of a diagram&#10;&#10;AI-generated content may be incorrect."/>
+                    <pic:cNvPr id="1437266329" name="Picture 1437266329"/>
                     <pic:cNvPicPr/>
                   </pic:nvPicPr>
                   <pic:blipFill>
@@ -120,7 +120,7 @@
                   <pic:spPr>
                     <a:xfrm>
                       <a:off x="0" y="0"/>
-                      <a:ext cx="5943600" cy="4693920"/>
+                      <a:ext cx="5943600" cy="4283075"/>
                     </a:xfrm>
                     <a:prstGeom prst="rect">
                       <a:avLst/>
@@ -863,7 +863,6 @@
                 <w:rFonts w:ascii="Times New Roman" w:hAnsi="Times New Roman" w:cs="Times New Roman"/>
                 <w:b/>
               </w:rPr>
-              <w:lastRenderedPageBreak/>
               <w:t>Tiền</w:t>
             </w:r>
             <w:proofErr w:type="spellEnd"/>
@@ -1107,6 +1106,7 @@
                 <w:rFonts w:ascii="Times New Roman" w:hAnsi="Times New Roman" w:cs="Times New Roman"/>
                 <w:b/>
               </w:rPr>
+              <w:lastRenderedPageBreak/>
               <w:t xml:space="preserve">Hậu </w:t>
             </w:r>
             <w:proofErr w:type="spellStart"/>

</xml_diff>